<commit_message>
Report + Fix Collision Commit
Update report + Collision Commit
</commit_message>
<xml_diff>
--- a/BAOCAO/Nhom7_mau3.docx
+++ b/BAOCAO/Nhom7_mau3.docx
@@ -2,6 +2,3802 @@
 <file path=word/document.xml><?xml version="1.0" encoding="utf-8"?>
 <w:document xmlns:wpc="http://schemas.microsoft.com/office/word/2010/wordprocessingCanvas" xmlns:cx="http://schemas.microsoft.com/office/drawing/2014/chartex" xmlns:cx1="http://schemas.microsoft.com/office/drawing/2015/9/8/chartex" xmlns:cx2="http://schemas.microsoft.com/office/drawing/2015/10/21/chartex" xmlns:cx3="http://schemas.microsoft.com/office/drawing/2016/5/9/chartex" xmlns:cx4="http://schemas.microsoft.com/office/drawing/2016/5/10/chartex" xmlns:cx5="http://schemas.microsoft.com/office/drawing/2016/5/11/chartex" xmlns:cx6="http://schemas.microsoft.com/office/drawing/2016/5/12/chartex" xmlns:cx7="http://schemas.microsoft.com/office/drawing/2016/5/13/chartex" xmlns:cx8="http://schemas.microsoft.com/office/drawing/2016/5/14/chartex" xmlns:mc="http://schemas.openxmlformats.org/markup-compatibility/2006" xmlns:aink="http://schemas.microsoft.com/office/drawing/2016/ink" xmlns:am3d="http://schemas.microsoft.com/office/drawing/2017/model3d" xmlns:o="urn:schemas-microsoft-com:office:office" xmlns:r="http://schemas.openxmlformats.org/officeDocument/2006/relationships" xmlns:m="http://schemas.openxmlformats.org/officeDocument/2006/math" xmlns:v="urn:schemas-microsoft-com:vml" xmlns:wp14="http://schemas.microsoft.com/office/word/2010/wordprocessingDrawing" xmlns:wp="http://schemas.openxmlformats.org/drawingml/2006/wordprocessingDrawing" xmlns:w10="urn:schemas-microsoft-com:office:word" xmlns:w="http://schemas.openxmlformats.org/wordprocessingml/2006/main" xmlns:w14="http://schemas.microsoft.com/office/word/2010/wordml" xmlns:w15="http://schemas.microsoft.com/office/word/2012/wordml" xmlns:w16cex="http://schemas.microsoft.com/office/word/2018/wordml/cex" xmlns:w16cid="http://schemas.microsoft.com/office/word/2016/wordml/cid" xmlns:w16="http://schemas.microsoft.com/office/word/2018/wordml" xmlns:w16sdtdh="http://schemas.microsoft.com/office/word/2020/wordml/sdtdatahash" xmlns:w16se="http://schemas.microsoft.com/office/word/2015/wordml/symex" xmlns:wpg="http://schemas.microsoft.com/office/word/2010/wordprocessingGroup" xmlns:wpi="http://schemas.microsoft.com/office/word/2010/wordprocessingInk" xmlns:wne="http://schemas.microsoft.com/office/word/2006/wordml" xmlns:wps="http://schemas.microsoft.com/office/word/2010/wordprocessingShape" mc:Ignorable="w14 w15 w16se w16cid w16 w16cex w16sdtdh wp14">
   <w:body>
+    <w:p>
+      <w:pPr>
+        <w:tabs>
+          <w:tab w:val="num" w:pos="360"/>
+        </w:tabs>
+      </w:pPr>
+    </w:p>
+    <w:p>
+      <w:pPr>
+        <w:tabs>
+          <w:tab w:val="num" w:pos="360"/>
+        </w:tabs>
+      </w:pPr>
+    </w:p>
+    <w:p>
+      <w:pPr>
+        <w:jc w:val="center"/>
+        <w:rPr>
+          <w:rFonts w:ascii="Lato" w:hAnsi="Lato" w:cs="Lato"/>
+          <w:b/>
+          <w:color w:val="000000" w:themeColor="text1"/>
+          <w:sz w:val="8"/>
+          <w14:shadow w14:blurRad="50800" w14:dist="38100" w14:dir="2700000" w14:sx="100000" w14:sy="100000" w14:kx="0" w14:ky="0" w14:algn="tl">
+            <w14:srgbClr w14:val="000000">
+              <w14:alpha w14:val="60000"/>
+            </w14:srgbClr>
+          </w14:shadow>
+        </w:rPr>
+      </w:pPr>
+    </w:p>
+    <w:p>
+      <w:pPr>
+        <w:spacing w:before="80" w:after="80" w:line="360" w:lineRule="auto"/>
+        <w:jc w:val="center"/>
+        <w:rPr>
+          <w:rFonts w:ascii="Lato" w:eastAsia="Times New Roman" w:hAnsi="Lato" w:cs="Lato"/>
+          <w:b/>
+          <w:color w:val="005196"/>
+          <w:sz w:val="52"/>
+          <w:szCs w:val="52"/>
+        </w:rPr>
+      </w:pPr>
+      <w:r>
+        <w:rPr>
+          <w:rFonts w:ascii="Lato" w:eastAsia="Times New Roman" w:hAnsi="Lato" w:cs="Lato"/>
+          <w:b/>
+          <w:color w:val="005196"/>
+          <w:sz w:val="52"/>
+          <w:szCs w:val="52"/>
+        </w:rPr>
+        <w:t>BÁO CÁO ĐỒ ÁN THỰC HÀNH LẦN 2</w:t>
+      </w:r>
+    </w:p>
+    <w:p>
+      <w:pPr>
+        <w:spacing w:line="360" w:lineRule="auto"/>
+        <w:jc w:val="center"/>
+        <w:rPr>
+          <w:rFonts w:ascii="Lato" w:eastAsia="Times New Roman" w:hAnsi="Lato" w:cs="Lato"/>
+          <w:color w:val="005196"/>
+          <w:sz w:val="52"/>
+          <w:szCs w:val="52"/>
+        </w:rPr>
+      </w:pPr>
+      <w:r>
+        <w:rPr>
+          <w:rFonts w:ascii="Lato" w:eastAsia="Times New Roman" w:hAnsi="Lato" w:cs="Lato"/>
+          <w:color w:val="005196"/>
+          <w:sz w:val="52"/>
+          <w:szCs w:val="52"/>
+        </w:rPr>
+        <w:t xml:space="preserve">MÔN </w:t>
+      </w:r>
+      <w:r>
+        <w:rPr>
+          <w:rFonts w:ascii="Lato" w:eastAsia="Times New Roman" w:hAnsi="Lato" w:cs="Lato"/>
+          <w:b/>
+          <w:bCs/>
+          <w:color w:val="005196"/>
+          <w:sz w:val="52"/>
+          <w:szCs w:val="52"/>
+        </w:rPr>
+        <w:t>HỆ QUẢN TRỊ CƠ SỞ DỮ LIỆU</w:t>
+      </w:r>
+    </w:p>
+    <w:p>
+      <w:pPr>
+        <w:spacing w:line="360" w:lineRule="auto"/>
+        <w:ind w:left="1200" w:hanging="1200"/>
+        <w:jc w:val="center"/>
+        <w:rPr>
+          <w:rFonts w:ascii="Lato" w:eastAsia="Times New Roman" w:hAnsi="Lato" w:cs="Lato"/>
+          <w:color w:val="005196"/>
+          <w:sz w:val="52"/>
+          <w:szCs w:val="52"/>
+        </w:rPr>
+      </w:pPr>
+      <w:r>
+        <w:rPr>
+          <w:rFonts w:ascii="Lato" w:eastAsia="Times New Roman" w:hAnsi="Lato" w:cs="Lato"/>
+          <w:color w:val="005196"/>
+          <w:sz w:val="52"/>
+          <w:szCs w:val="52"/>
+        </w:rPr>
+        <w:t xml:space="preserve">GVHD: Cô </w:t>
+      </w:r>
+      <w:r>
+        <w:rPr>
+          <w:rFonts w:ascii="Lato" w:eastAsia="Times New Roman" w:hAnsi="Lato" w:cs="Lato"/>
+          <w:b/>
+          <w:bCs/>
+          <w:color w:val="005196"/>
+          <w:sz w:val="52"/>
+          <w:szCs w:val="52"/>
+        </w:rPr>
+        <w:t>Tiết Gia Hồng</w:t>
+      </w:r>
+    </w:p>
+    <w:p>
+      <w:pPr>
+        <w:spacing w:line="360" w:lineRule="auto"/>
+        <w:ind w:left="1200" w:hanging="1200"/>
+        <w:jc w:val="center"/>
+        <w:rPr>
+          <w:rFonts w:ascii="Lato" w:eastAsia="Times New Roman" w:hAnsi="Lato" w:cs="Lato"/>
+          <w:b/>
+          <w:bCs/>
+          <w:color w:val="005196"/>
+          <w:sz w:val="36"/>
+          <w:szCs w:val="54"/>
+        </w:rPr>
+      </w:pPr>
+      <w:r>
+        <w:rPr>
+          <w:rFonts w:ascii="Lato" w:eastAsia="Times New Roman" w:hAnsi="Lato" w:cs="Lato"/>
+          <w:b/>
+          <w:bCs/>
+          <w:color w:val="005196"/>
+          <w:sz w:val="36"/>
+          <w:szCs w:val="54"/>
+        </w:rPr>
+        <w:t xml:space="preserve">Nhóm 7 - Lớp: 19HTTT2 </w:t>
+      </w:r>
+    </w:p>
+    <w:p>
+      <w:pPr>
+        <w:spacing w:line="360" w:lineRule="auto"/>
+        <w:ind w:left="1200" w:hanging="1200"/>
+        <w:jc w:val="center"/>
+        <w:rPr>
+          <w:rFonts w:ascii="Lato" w:eastAsia="Times New Roman" w:hAnsi="Lato" w:cs="Lato"/>
+          <w:b/>
+          <w:bCs/>
+          <w:color w:val="005196"/>
+          <w:sz w:val="36"/>
+          <w:szCs w:val="54"/>
+        </w:rPr>
+      </w:pPr>
+      <w:r>
+        <w:rPr>
+          <w:rFonts w:ascii="Lato" w:eastAsia="Times New Roman" w:hAnsi="Lato" w:cs="Lato"/>
+          <w:b/>
+          <w:bCs/>
+          <w:color w:val="005196"/>
+          <w:sz w:val="36"/>
+          <w:szCs w:val="54"/>
+        </w:rPr>
+        <w:t>Tháng 11/2021</w:t>
+      </w:r>
+    </w:p>
+    <w:p>
+      <w:pPr>
+        <w:tabs>
+          <w:tab w:val="num" w:pos="360"/>
+        </w:tabs>
+      </w:pPr>
+    </w:p>
+    <w:p>
+      <w:pPr>
+        <w:tabs>
+          <w:tab w:val="num" w:pos="360"/>
+        </w:tabs>
+      </w:pPr>
+    </w:p>
+    <w:p>
+      <w:pPr>
+        <w:tabs>
+          <w:tab w:val="num" w:pos="360"/>
+        </w:tabs>
+      </w:pPr>
+    </w:p>
+    <w:p>
+      <w:pPr>
+        <w:tabs>
+          <w:tab w:val="num" w:pos="360"/>
+        </w:tabs>
+      </w:pPr>
+    </w:p>
+    <w:p>
+      <w:pPr>
+        <w:tabs>
+          <w:tab w:val="num" w:pos="360"/>
+        </w:tabs>
+      </w:pPr>
+    </w:p>
+    <w:sdt>
+      <w:sdtPr>
+        <w:rPr>
+          <w:rFonts w:asciiTheme="minorHAnsi" w:eastAsiaTheme="minorHAnsi" w:hAnsiTheme="minorHAnsi" w:cstheme="minorBidi"/>
+          <w:b w:val="0"/>
+          <w:color w:val="auto"/>
+          <w:sz w:val="28"/>
+          <w:szCs w:val="28"/>
+        </w:rPr>
+        <w:id w:val="2027208449"/>
+        <w:docPartObj>
+          <w:docPartGallery w:val="Table of Contents"/>
+          <w:docPartUnique/>
+        </w:docPartObj>
+      </w:sdtPr>
+      <w:sdtEndPr>
+        <w:rPr>
+          <w:bCs/>
+          <w:noProof/>
+          <w:sz w:val="22"/>
+          <w:szCs w:val="22"/>
+        </w:rPr>
+      </w:sdtEndPr>
+      <w:sdtContent>
+        <w:p>
+          <w:pPr>
+            <w:pStyle w:val="TOCHeading"/>
+            <w:rPr>
+              <w:sz w:val="28"/>
+              <w:szCs w:val="28"/>
+            </w:rPr>
+          </w:pPr>
+          <w:r>
+            <w:rPr>
+              <w:sz w:val="28"/>
+              <w:szCs w:val="28"/>
+            </w:rPr>
+            <w:t>MỤC LỤC</w:t>
+          </w:r>
+        </w:p>
+        <w:p>
+          <w:pPr>
+            <w:pStyle w:val="TOC1"/>
+            <w:rPr>
+              <w:rFonts w:asciiTheme="minorHAnsi" w:eastAsiaTheme="minorEastAsia" w:hAnsiTheme="minorHAnsi"/>
+              <w:b w:val="0"/>
+              <w:noProof/>
+              <w:sz w:val="22"/>
+            </w:rPr>
+          </w:pPr>
+          <w:r>
+            <w:rPr>
+              <w:sz w:val="24"/>
+              <w:szCs w:val="20"/>
+            </w:rPr>
+            <w:fldChar w:fldCharType="begin"/>
+          </w:r>
+          <w:r>
+            <w:rPr>
+              <w:sz w:val="24"/>
+              <w:szCs w:val="20"/>
+            </w:rPr>
+            <w:instrText xml:space="preserve"> TOC \o "1-3" \h \z \u </w:instrText>
+          </w:r>
+          <w:r>
+            <w:rPr>
+              <w:sz w:val="24"/>
+              <w:szCs w:val="20"/>
+            </w:rPr>
+            <w:fldChar w:fldCharType="separate"/>
+          </w:r>
+          <w:hyperlink w:anchor="_Toc89104491" w:history="1">
+            <w:r>
+              <w:rPr>
+                <w:rStyle w:val="Hyperlink"/>
+                <w:rFonts w:ascii="Lato" w:hAnsi="Lato" w:cs="Lato"/>
+                <w:noProof/>
+              </w:rPr>
+              <w:t>PHÂN CÔNG</w:t>
+            </w:r>
+            <w:r>
+              <w:rPr>
+                <w:noProof/>
+                <w:webHidden/>
+              </w:rPr>
+              <w:tab/>
+            </w:r>
+            <w:r>
+              <w:rPr>
+                <w:noProof/>
+                <w:webHidden/>
+              </w:rPr>
+              <w:fldChar w:fldCharType="begin"/>
+            </w:r>
+            <w:r>
+              <w:rPr>
+                <w:noProof/>
+                <w:webHidden/>
+              </w:rPr>
+              <w:instrText xml:space="preserve"> PAGEREF _Toc89104491 \h </w:instrText>
+            </w:r>
+            <w:r>
+              <w:rPr>
+                <w:noProof/>
+                <w:webHidden/>
+              </w:rPr>
+            </w:r>
+            <w:r>
+              <w:rPr>
+                <w:noProof/>
+                <w:webHidden/>
+              </w:rPr>
+              <w:fldChar w:fldCharType="separate"/>
+            </w:r>
+            <w:r>
+              <w:rPr>
+                <w:noProof/>
+                <w:webHidden/>
+              </w:rPr>
+              <w:t>3</w:t>
+            </w:r>
+            <w:r>
+              <w:rPr>
+                <w:noProof/>
+                <w:webHidden/>
+              </w:rPr>
+              <w:fldChar w:fldCharType="end"/>
+            </w:r>
+          </w:hyperlink>
+        </w:p>
+        <w:p>
+          <w:pPr>
+            <w:pStyle w:val="TOC2"/>
+            <w:tabs>
+              <w:tab w:val="left" w:pos="660"/>
+              <w:tab w:val="right" w:leader="dot" w:pos="13948"/>
+            </w:tabs>
+            <w:rPr>
+              <w:rFonts w:asciiTheme="minorHAnsi" w:eastAsiaTheme="minorEastAsia" w:hAnsiTheme="minorHAnsi"/>
+              <w:noProof/>
+              <w:sz w:val="22"/>
+            </w:rPr>
+          </w:pPr>
+          <w:hyperlink w:anchor="_Toc89104492" w:history="1">
+            <w:r>
+              <w:rPr>
+                <w:rStyle w:val="Hyperlink"/>
+                <w:rFonts w:ascii="Symbol" w:hAnsi="Symbol" w:cs="Lato"/>
+                <w:bCs/>
+                <w:noProof/>
+              </w:rPr>
+              <w:t></w:t>
+            </w:r>
+            <w:r>
+              <w:rPr>
+                <w:rFonts w:asciiTheme="minorHAnsi" w:eastAsiaTheme="minorEastAsia" w:hAnsiTheme="minorHAnsi"/>
+                <w:noProof/>
+                <w:sz w:val="22"/>
+              </w:rPr>
+              <w:tab/>
+            </w:r>
+            <w:r>
+              <w:rPr>
+                <w:rStyle w:val="Hyperlink"/>
+                <w:rFonts w:ascii="Lato" w:hAnsi="Lato" w:cs="Lato"/>
+                <w:b/>
+                <w:bCs/>
+                <w:noProof/>
+              </w:rPr>
+              <w:t>Yêu cầu đồ án – Thống kê lần 3: 30/11/2021</w:t>
+            </w:r>
+            <w:r>
+              <w:rPr>
+                <w:noProof/>
+                <w:webHidden/>
+              </w:rPr>
+              <w:tab/>
+            </w:r>
+            <w:r>
+              <w:rPr>
+                <w:noProof/>
+                <w:webHidden/>
+              </w:rPr>
+              <w:fldChar w:fldCharType="begin"/>
+            </w:r>
+            <w:r>
+              <w:rPr>
+                <w:noProof/>
+                <w:webHidden/>
+              </w:rPr>
+              <w:instrText xml:space="preserve"> PAGEREF _Toc89104492 \h </w:instrText>
+            </w:r>
+            <w:r>
+              <w:rPr>
+                <w:noProof/>
+                <w:webHidden/>
+              </w:rPr>
+            </w:r>
+            <w:r>
+              <w:rPr>
+                <w:noProof/>
+                <w:webHidden/>
+              </w:rPr>
+              <w:fldChar w:fldCharType="separate"/>
+            </w:r>
+            <w:r>
+              <w:rPr>
+                <w:noProof/>
+                <w:webHidden/>
+              </w:rPr>
+              <w:t>3</w:t>
+            </w:r>
+            <w:r>
+              <w:rPr>
+                <w:noProof/>
+                <w:webHidden/>
+              </w:rPr>
+              <w:fldChar w:fldCharType="end"/>
+            </w:r>
+          </w:hyperlink>
+        </w:p>
+        <w:p>
+          <w:pPr>
+            <w:pStyle w:val="TOC2"/>
+            <w:tabs>
+              <w:tab w:val="left" w:pos="660"/>
+              <w:tab w:val="right" w:leader="dot" w:pos="13948"/>
+            </w:tabs>
+            <w:rPr>
+              <w:rFonts w:asciiTheme="minorHAnsi" w:eastAsiaTheme="minorEastAsia" w:hAnsiTheme="minorHAnsi"/>
+              <w:noProof/>
+              <w:sz w:val="22"/>
+            </w:rPr>
+          </w:pPr>
+          <w:hyperlink w:anchor="_Toc89104493" w:history="1">
+            <w:r>
+              <w:rPr>
+                <w:rStyle w:val="Hyperlink"/>
+                <w:rFonts w:ascii="Symbol" w:hAnsi="Symbol" w:cs="Lato"/>
+                <w:bCs/>
+                <w:noProof/>
+              </w:rPr>
+              <w:t></w:t>
+            </w:r>
+            <w:r>
+              <w:rPr>
+                <w:rFonts w:asciiTheme="minorHAnsi" w:eastAsiaTheme="minorEastAsia" w:hAnsiTheme="minorHAnsi"/>
+                <w:noProof/>
+                <w:sz w:val="22"/>
+              </w:rPr>
+              <w:tab/>
+            </w:r>
+            <w:r>
+              <w:rPr>
+                <w:rStyle w:val="Hyperlink"/>
+                <w:rFonts w:ascii="Lato" w:hAnsi="Lato" w:cs="Lato"/>
+                <w:b/>
+                <w:bCs/>
+                <w:noProof/>
+              </w:rPr>
+              <w:t>Phần trăm tham gia – Thống kê lần 3: 30/11/2021</w:t>
+            </w:r>
+            <w:r>
+              <w:rPr>
+                <w:noProof/>
+                <w:webHidden/>
+              </w:rPr>
+              <w:tab/>
+            </w:r>
+            <w:r>
+              <w:rPr>
+                <w:noProof/>
+                <w:webHidden/>
+              </w:rPr>
+              <w:fldChar w:fldCharType="begin"/>
+            </w:r>
+            <w:r>
+              <w:rPr>
+                <w:noProof/>
+                <w:webHidden/>
+              </w:rPr>
+              <w:instrText xml:space="preserve"> PAGEREF _Toc89104493 \h </w:instrText>
+            </w:r>
+            <w:r>
+              <w:rPr>
+                <w:noProof/>
+                <w:webHidden/>
+              </w:rPr>
+            </w:r>
+            <w:r>
+              <w:rPr>
+                <w:noProof/>
+                <w:webHidden/>
+              </w:rPr>
+              <w:fldChar w:fldCharType="separate"/>
+            </w:r>
+            <w:r>
+              <w:rPr>
+                <w:noProof/>
+                <w:webHidden/>
+              </w:rPr>
+              <w:t>4</w:t>
+            </w:r>
+            <w:r>
+              <w:rPr>
+                <w:noProof/>
+                <w:webHidden/>
+              </w:rPr>
+              <w:fldChar w:fldCharType="end"/>
+            </w:r>
+          </w:hyperlink>
+        </w:p>
+        <w:p>
+          <w:pPr>
+            <w:pStyle w:val="TOC2"/>
+            <w:tabs>
+              <w:tab w:val="left" w:pos="660"/>
+              <w:tab w:val="right" w:leader="dot" w:pos="13948"/>
+            </w:tabs>
+            <w:rPr>
+              <w:rFonts w:asciiTheme="minorHAnsi" w:eastAsiaTheme="minorEastAsia" w:hAnsiTheme="minorHAnsi"/>
+              <w:noProof/>
+              <w:sz w:val="22"/>
+            </w:rPr>
+          </w:pPr>
+          <w:hyperlink w:anchor="_Toc89104494" w:history="1">
+            <w:r>
+              <w:rPr>
+                <w:rStyle w:val="Hyperlink"/>
+                <w:rFonts w:ascii="Symbol" w:hAnsi="Symbol" w:cs="Lato"/>
+                <w:bCs/>
+                <w:noProof/>
+              </w:rPr>
+              <w:t></w:t>
+            </w:r>
+            <w:r>
+              <w:rPr>
+                <w:rFonts w:asciiTheme="minorHAnsi" w:eastAsiaTheme="minorEastAsia" w:hAnsiTheme="minorHAnsi"/>
+                <w:noProof/>
+                <w:sz w:val="22"/>
+              </w:rPr>
+              <w:tab/>
+            </w:r>
+            <w:r>
+              <w:rPr>
+                <w:rStyle w:val="Hyperlink"/>
+                <w:rFonts w:ascii="Lato" w:hAnsi="Lato" w:cs="Lato"/>
+                <w:b/>
+                <w:bCs/>
+                <w:noProof/>
+              </w:rPr>
+              <w:t>Phần trăm hoàn thành công việc – Thống kê lần 3: 30/11/2021</w:t>
+            </w:r>
+            <w:r>
+              <w:rPr>
+                <w:noProof/>
+                <w:webHidden/>
+              </w:rPr>
+              <w:tab/>
+            </w:r>
+            <w:r>
+              <w:rPr>
+                <w:noProof/>
+                <w:webHidden/>
+              </w:rPr>
+              <w:fldChar w:fldCharType="begin"/>
+            </w:r>
+            <w:r>
+              <w:rPr>
+                <w:noProof/>
+                <w:webHidden/>
+              </w:rPr>
+              <w:instrText xml:space="preserve"> PAGEREF _Toc89104494 \h </w:instrText>
+            </w:r>
+            <w:r>
+              <w:rPr>
+                <w:noProof/>
+                <w:webHidden/>
+              </w:rPr>
+            </w:r>
+            <w:r>
+              <w:rPr>
+                <w:noProof/>
+                <w:webHidden/>
+              </w:rPr>
+              <w:fldChar w:fldCharType="separate"/>
+            </w:r>
+            <w:r>
+              <w:rPr>
+                <w:noProof/>
+                <w:webHidden/>
+              </w:rPr>
+              <w:t>5</w:t>
+            </w:r>
+            <w:r>
+              <w:rPr>
+                <w:noProof/>
+                <w:webHidden/>
+              </w:rPr>
+              <w:fldChar w:fldCharType="end"/>
+            </w:r>
+          </w:hyperlink>
+        </w:p>
+        <w:p>
+          <w:pPr>
+            <w:pStyle w:val="TOC1"/>
+            <w:rPr>
+              <w:rFonts w:asciiTheme="minorHAnsi" w:eastAsiaTheme="minorEastAsia" w:hAnsiTheme="minorHAnsi"/>
+              <w:b w:val="0"/>
+              <w:noProof/>
+              <w:sz w:val="22"/>
+            </w:rPr>
+          </w:pPr>
+          <w:hyperlink w:anchor="_Toc89104495" w:history="1">
+            <w:r>
+              <w:rPr>
+                <w:rStyle w:val="Hyperlink"/>
+                <w:rFonts w:ascii="Lato" w:hAnsi="Lato" w:cs="Lato"/>
+                <w:noProof/>
+              </w:rPr>
+              <w:t>CÀI ĐẶT TÌNH HUỐNG TRANH CHẤP</w:t>
+            </w:r>
+            <w:r>
+              <w:rPr>
+                <w:noProof/>
+                <w:webHidden/>
+              </w:rPr>
+              <w:tab/>
+            </w:r>
+            <w:r>
+              <w:rPr>
+                <w:noProof/>
+                <w:webHidden/>
+              </w:rPr>
+              <w:fldChar w:fldCharType="begin"/>
+            </w:r>
+            <w:r>
+              <w:rPr>
+                <w:noProof/>
+                <w:webHidden/>
+              </w:rPr>
+              <w:instrText xml:space="preserve"> PAGEREF _Toc89104495 \h </w:instrText>
+            </w:r>
+            <w:r>
+              <w:rPr>
+                <w:noProof/>
+                <w:webHidden/>
+              </w:rPr>
+            </w:r>
+            <w:r>
+              <w:rPr>
+                <w:noProof/>
+                <w:webHidden/>
+              </w:rPr>
+              <w:fldChar w:fldCharType="separate"/>
+            </w:r>
+            <w:r>
+              <w:rPr>
+                <w:noProof/>
+                <w:webHidden/>
+              </w:rPr>
+              <w:t>5</w:t>
+            </w:r>
+            <w:r>
+              <w:rPr>
+                <w:noProof/>
+                <w:webHidden/>
+              </w:rPr>
+              <w:fldChar w:fldCharType="end"/>
+            </w:r>
+          </w:hyperlink>
+        </w:p>
+        <w:p>
+          <w:pPr>
+            <w:pStyle w:val="TOC2"/>
+            <w:tabs>
+              <w:tab w:val="left" w:pos="660"/>
+              <w:tab w:val="right" w:leader="dot" w:pos="13948"/>
+            </w:tabs>
+            <w:rPr>
+              <w:rFonts w:asciiTheme="minorHAnsi" w:eastAsiaTheme="minorEastAsia" w:hAnsiTheme="minorHAnsi"/>
+              <w:noProof/>
+              <w:sz w:val="22"/>
+            </w:rPr>
+          </w:pPr>
+          <w:hyperlink w:anchor="_Toc89104496" w:history="1">
+            <w:r>
+              <w:rPr>
+                <w:rStyle w:val="Hyperlink"/>
+                <w:rFonts w:ascii="Lato" w:hAnsi="Lato" w:cs="Lato"/>
+                <w:b/>
+                <w:bCs/>
+                <w:noProof/>
+              </w:rPr>
+              <w:t>1.</w:t>
+            </w:r>
+            <w:r>
+              <w:rPr>
+                <w:rFonts w:asciiTheme="minorHAnsi" w:eastAsiaTheme="minorEastAsia" w:hAnsiTheme="minorHAnsi"/>
+                <w:noProof/>
+                <w:sz w:val="22"/>
+              </w:rPr>
+              <w:tab/>
+            </w:r>
+            <w:r>
+              <w:rPr>
+                <w:rStyle w:val="Hyperlink"/>
+                <w:rFonts w:ascii="Lato" w:hAnsi="Lato" w:cs="Lato"/>
+                <w:b/>
+                <w:bCs/>
+                <w:noProof/>
+              </w:rPr>
+              <w:t>Tình huống 1: Kiểm tra hơp đồng</w:t>
+            </w:r>
+            <w:r>
+              <w:rPr>
+                <w:noProof/>
+                <w:webHidden/>
+              </w:rPr>
+              <w:tab/>
+            </w:r>
+            <w:r>
+              <w:rPr>
+                <w:noProof/>
+                <w:webHidden/>
+              </w:rPr>
+              <w:fldChar w:fldCharType="begin"/>
+            </w:r>
+            <w:r>
+              <w:rPr>
+                <w:noProof/>
+                <w:webHidden/>
+              </w:rPr>
+              <w:instrText xml:space="preserve"> PAGEREF _Toc89104496 \h </w:instrText>
+            </w:r>
+            <w:r>
+              <w:rPr>
+                <w:noProof/>
+                <w:webHidden/>
+              </w:rPr>
+            </w:r>
+            <w:r>
+              <w:rPr>
+                <w:noProof/>
+                <w:webHidden/>
+              </w:rPr>
+              <w:fldChar w:fldCharType="separate"/>
+            </w:r>
+            <w:r>
+              <w:rPr>
+                <w:noProof/>
+                <w:webHidden/>
+              </w:rPr>
+              <w:t>6</w:t>
+            </w:r>
+            <w:r>
+              <w:rPr>
+                <w:noProof/>
+                <w:webHidden/>
+              </w:rPr>
+              <w:fldChar w:fldCharType="end"/>
+            </w:r>
+          </w:hyperlink>
+        </w:p>
+        <w:p>
+          <w:pPr>
+            <w:pStyle w:val="TOC2"/>
+            <w:tabs>
+              <w:tab w:val="left" w:pos="660"/>
+              <w:tab w:val="right" w:leader="dot" w:pos="13948"/>
+            </w:tabs>
+            <w:rPr>
+              <w:rFonts w:asciiTheme="minorHAnsi" w:eastAsiaTheme="minorEastAsia" w:hAnsiTheme="minorHAnsi"/>
+              <w:noProof/>
+              <w:sz w:val="22"/>
+            </w:rPr>
+          </w:pPr>
+          <w:hyperlink w:anchor="_Toc89104497" w:history="1">
+            <w:r>
+              <w:rPr>
+                <w:rStyle w:val="Hyperlink"/>
+                <w:rFonts w:ascii="Lato" w:hAnsi="Lato" w:cs="Lato"/>
+                <w:b/>
+                <w:bCs/>
+                <w:noProof/>
+              </w:rPr>
+              <w:t>2.</w:t>
+            </w:r>
+            <w:r>
+              <w:rPr>
+                <w:rFonts w:asciiTheme="minorHAnsi" w:eastAsiaTheme="minorEastAsia" w:hAnsiTheme="minorHAnsi"/>
+                <w:noProof/>
+                <w:sz w:val="22"/>
+              </w:rPr>
+              <w:tab/>
+            </w:r>
+            <w:r>
+              <w:rPr>
+                <w:rStyle w:val="Hyperlink"/>
+                <w:rFonts w:ascii="Lato" w:hAnsi="Lato" w:cs="Lato"/>
+                <w:b/>
+                <w:bCs/>
+                <w:noProof/>
+              </w:rPr>
+              <w:t>Tình huống 2: Đọc thông báo và lập hợp đồng</w:t>
+            </w:r>
+            <w:r>
+              <w:rPr>
+                <w:noProof/>
+                <w:webHidden/>
+              </w:rPr>
+              <w:tab/>
+            </w:r>
+            <w:r>
+              <w:rPr>
+                <w:noProof/>
+                <w:webHidden/>
+              </w:rPr>
+              <w:fldChar w:fldCharType="begin"/>
+            </w:r>
+            <w:r>
+              <w:rPr>
+                <w:noProof/>
+                <w:webHidden/>
+              </w:rPr>
+              <w:instrText xml:space="preserve"> PAGEREF _Toc89104497 \h </w:instrText>
+            </w:r>
+            <w:r>
+              <w:rPr>
+                <w:noProof/>
+                <w:webHidden/>
+              </w:rPr>
+            </w:r>
+            <w:r>
+              <w:rPr>
+                <w:noProof/>
+                <w:webHidden/>
+              </w:rPr>
+              <w:fldChar w:fldCharType="separate"/>
+            </w:r>
+            <w:r>
+              <w:rPr>
+                <w:noProof/>
+                <w:webHidden/>
+              </w:rPr>
+              <w:t>8</w:t>
+            </w:r>
+            <w:r>
+              <w:rPr>
+                <w:noProof/>
+                <w:webHidden/>
+              </w:rPr>
+              <w:fldChar w:fldCharType="end"/>
+            </w:r>
+          </w:hyperlink>
+        </w:p>
+        <w:p>
+          <w:pPr>
+            <w:pStyle w:val="TOC2"/>
+            <w:tabs>
+              <w:tab w:val="left" w:pos="660"/>
+              <w:tab w:val="right" w:leader="dot" w:pos="13948"/>
+            </w:tabs>
+            <w:rPr>
+              <w:rFonts w:asciiTheme="minorHAnsi" w:eastAsiaTheme="minorEastAsia" w:hAnsiTheme="minorHAnsi"/>
+              <w:noProof/>
+              <w:sz w:val="22"/>
+            </w:rPr>
+          </w:pPr>
+          <w:hyperlink w:anchor="_Toc89104498" w:history="1">
+            <w:r>
+              <w:rPr>
+                <w:rStyle w:val="Hyperlink"/>
+                <w:rFonts w:ascii="Lato" w:hAnsi="Lato" w:cs="Lato"/>
+                <w:b/>
+                <w:bCs/>
+                <w:noProof/>
+              </w:rPr>
+              <w:t>3.</w:t>
+            </w:r>
+            <w:r>
+              <w:rPr>
+                <w:rFonts w:asciiTheme="minorHAnsi" w:eastAsiaTheme="minorEastAsia" w:hAnsiTheme="minorHAnsi"/>
+                <w:noProof/>
+                <w:sz w:val="22"/>
+              </w:rPr>
+              <w:tab/>
+            </w:r>
+            <w:r>
+              <w:rPr>
+                <w:rStyle w:val="Hyperlink"/>
+                <w:rFonts w:ascii="Lato" w:hAnsi="Lato" w:cs="Lato"/>
+                <w:b/>
+                <w:bCs/>
+                <w:noProof/>
+              </w:rPr>
+              <w:t>Tình huống 3: Hai tài xế cùng nhận chung một đơn hàng</w:t>
+            </w:r>
+            <w:r>
+              <w:rPr>
+                <w:noProof/>
+                <w:webHidden/>
+              </w:rPr>
+              <w:tab/>
+            </w:r>
+            <w:r>
+              <w:rPr>
+                <w:noProof/>
+                <w:webHidden/>
+              </w:rPr>
+              <w:fldChar w:fldCharType="begin"/>
+            </w:r>
+            <w:r>
+              <w:rPr>
+                <w:noProof/>
+                <w:webHidden/>
+              </w:rPr>
+              <w:instrText xml:space="preserve"> PAGEREF _Toc89104498 \h </w:instrText>
+            </w:r>
+            <w:r>
+              <w:rPr>
+                <w:noProof/>
+                <w:webHidden/>
+              </w:rPr>
+            </w:r>
+            <w:r>
+              <w:rPr>
+                <w:noProof/>
+                <w:webHidden/>
+              </w:rPr>
+              <w:fldChar w:fldCharType="separate"/>
+            </w:r>
+            <w:r>
+              <w:rPr>
+                <w:noProof/>
+                <w:webHidden/>
+              </w:rPr>
+              <w:t>10</w:t>
+            </w:r>
+            <w:r>
+              <w:rPr>
+                <w:noProof/>
+                <w:webHidden/>
+              </w:rPr>
+              <w:fldChar w:fldCharType="end"/>
+            </w:r>
+          </w:hyperlink>
+        </w:p>
+        <w:p>
+          <w:pPr>
+            <w:pStyle w:val="TOC2"/>
+            <w:tabs>
+              <w:tab w:val="left" w:pos="660"/>
+              <w:tab w:val="right" w:leader="dot" w:pos="13948"/>
+            </w:tabs>
+            <w:rPr>
+              <w:rFonts w:asciiTheme="minorHAnsi" w:eastAsiaTheme="minorEastAsia" w:hAnsiTheme="minorHAnsi"/>
+              <w:noProof/>
+              <w:sz w:val="22"/>
+            </w:rPr>
+          </w:pPr>
+          <w:hyperlink w:anchor="_Toc89104499" w:history="1">
+            <w:r>
+              <w:rPr>
+                <w:rStyle w:val="Hyperlink"/>
+                <w:rFonts w:ascii="Lato" w:hAnsi="Lato" w:cs="Lato"/>
+                <w:b/>
+                <w:bCs/>
+                <w:noProof/>
+              </w:rPr>
+              <w:t>4.</w:t>
+            </w:r>
+            <w:r>
+              <w:rPr>
+                <w:rFonts w:asciiTheme="minorHAnsi" w:eastAsiaTheme="minorEastAsia" w:hAnsiTheme="minorHAnsi"/>
+                <w:noProof/>
+                <w:sz w:val="22"/>
+              </w:rPr>
+              <w:tab/>
+            </w:r>
+            <w:r>
+              <w:rPr>
+                <w:rStyle w:val="Hyperlink"/>
+                <w:rFonts w:ascii="Lato" w:hAnsi="Lato" w:cs="Lato"/>
+                <w:b/>
+                <w:bCs/>
+                <w:noProof/>
+              </w:rPr>
+              <w:t>Tình huống 4: Khách hàng đặt hàng thất bại nhưng đối tác vẫn thấy đơn hàng</w:t>
+            </w:r>
+            <w:r>
+              <w:rPr>
+                <w:noProof/>
+                <w:webHidden/>
+              </w:rPr>
+              <w:tab/>
+            </w:r>
+            <w:r>
+              <w:rPr>
+                <w:noProof/>
+                <w:webHidden/>
+              </w:rPr>
+              <w:fldChar w:fldCharType="begin"/>
+            </w:r>
+            <w:r>
+              <w:rPr>
+                <w:noProof/>
+                <w:webHidden/>
+              </w:rPr>
+              <w:instrText xml:space="preserve"> PAGEREF _Toc89104499 \h </w:instrText>
+            </w:r>
+            <w:r>
+              <w:rPr>
+                <w:noProof/>
+                <w:webHidden/>
+              </w:rPr>
+            </w:r>
+            <w:r>
+              <w:rPr>
+                <w:noProof/>
+                <w:webHidden/>
+              </w:rPr>
+              <w:fldChar w:fldCharType="separate"/>
+            </w:r>
+            <w:r>
+              <w:rPr>
+                <w:noProof/>
+                <w:webHidden/>
+              </w:rPr>
+              <w:t>14</w:t>
+            </w:r>
+            <w:r>
+              <w:rPr>
+                <w:noProof/>
+                <w:webHidden/>
+              </w:rPr>
+              <w:fldChar w:fldCharType="end"/>
+            </w:r>
+          </w:hyperlink>
+        </w:p>
+        <w:p>
+          <w:pPr>
+            <w:pStyle w:val="TOC2"/>
+            <w:tabs>
+              <w:tab w:val="left" w:pos="660"/>
+              <w:tab w:val="right" w:leader="dot" w:pos="13948"/>
+            </w:tabs>
+            <w:rPr>
+              <w:rFonts w:asciiTheme="minorHAnsi" w:eastAsiaTheme="minorEastAsia" w:hAnsiTheme="minorHAnsi"/>
+              <w:noProof/>
+              <w:sz w:val="22"/>
+            </w:rPr>
+          </w:pPr>
+          <w:hyperlink w:anchor="_Toc89104500" w:history="1">
+            <w:r>
+              <w:rPr>
+                <w:rStyle w:val="Hyperlink"/>
+                <w:rFonts w:ascii="Lato" w:hAnsi="Lato" w:cs="Lato"/>
+                <w:b/>
+                <w:bCs/>
+                <w:noProof/>
+              </w:rPr>
+              <w:t>5.</w:t>
+            </w:r>
+            <w:r>
+              <w:rPr>
+                <w:rFonts w:asciiTheme="minorHAnsi" w:eastAsiaTheme="minorEastAsia" w:hAnsiTheme="minorHAnsi"/>
+                <w:noProof/>
+                <w:sz w:val="22"/>
+              </w:rPr>
+              <w:tab/>
+            </w:r>
+            <w:r>
+              <w:rPr>
+                <w:rStyle w:val="Hyperlink"/>
+                <w:rFonts w:ascii="Lato" w:hAnsi="Lato" w:cs="Lato"/>
+                <w:b/>
+                <w:bCs/>
+                <w:noProof/>
+              </w:rPr>
+              <w:t>Tình huống 5: Khách hàng đang xem sản phẩm thì thêm 1 sản phẩm khác vào</w:t>
+            </w:r>
+            <w:r>
+              <w:rPr>
+                <w:noProof/>
+                <w:webHidden/>
+              </w:rPr>
+              <w:tab/>
+            </w:r>
+            <w:r>
+              <w:rPr>
+                <w:noProof/>
+                <w:webHidden/>
+              </w:rPr>
+              <w:fldChar w:fldCharType="begin"/>
+            </w:r>
+            <w:r>
+              <w:rPr>
+                <w:noProof/>
+                <w:webHidden/>
+              </w:rPr>
+              <w:instrText xml:space="preserve"> PAGEREF _Toc89104500 \h </w:instrText>
+            </w:r>
+            <w:r>
+              <w:rPr>
+                <w:noProof/>
+                <w:webHidden/>
+              </w:rPr>
+            </w:r>
+            <w:r>
+              <w:rPr>
+                <w:noProof/>
+                <w:webHidden/>
+              </w:rPr>
+              <w:fldChar w:fldCharType="separate"/>
+            </w:r>
+            <w:r>
+              <w:rPr>
+                <w:noProof/>
+                <w:webHidden/>
+              </w:rPr>
+              <w:t>17</w:t>
+            </w:r>
+            <w:r>
+              <w:rPr>
+                <w:noProof/>
+                <w:webHidden/>
+              </w:rPr>
+              <w:fldChar w:fldCharType="end"/>
+            </w:r>
+          </w:hyperlink>
+        </w:p>
+        <w:p>
+          <w:pPr>
+            <w:pStyle w:val="TOC2"/>
+            <w:tabs>
+              <w:tab w:val="left" w:pos="660"/>
+              <w:tab w:val="right" w:leader="dot" w:pos="13948"/>
+            </w:tabs>
+            <w:rPr>
+              <w:rFonts w:asciiTheme="minorHAnsi" w:eastAsiaTheme="minorEastAsia" w:hAnsiTheme="minorHAnsi"/>
+              <w:noProof/>
+              <w:sz w:val="22"/>
+            </w:rPr>
+          </w:pPr>
+          <w:hyperlink w:anchor="_Toc89104501" w:history="1">
+            <w:r>
+              <w:rPr>
+                <w:rStyle w:val="Hyperlink"/>
+                <w:rFonts w:ascii="Lato" w:hAnsi="Lato" w:cs="Lato"/>
+                <w:b/>
+                <w:bCs/>
+                <w:noProof/>
+              </w:rPr>
+              <w:t>6.</w:t>
+            </w:r>
+            <w:r>
+              <w:rPr>
+                <w:rFonts w:asciiTheme="minorHAnsi" w:eastAsiaTheme="minorEastAsia" w:hAnsiTheme="minorHAnsi"/>
+                <w:noProof/>
+                <w:sz w:val="22"/>
+              </w:rPr>
+              <w:tab/>
+            </w:r>
+            <w:r>
+              <w:rPr>
+                <w:rStyle w:val="Hyperlink"/>
+                <w:rFonts w:ascii="Lato" w:hAnsi="Lato" w:cs="Lato"/>
+                <w:b/>
+                <w:bCs/>
+                <w:noProof/>
+              </w:rPr>
+              <w:t>Tình huống 6: Hai tài xế cùng nhận 1 đơn hàng</w:t>
+            </w:r>
+            <w:r>
+              <w:rPr>
+                <w:noProof/>
+                <w:webHidden/>
+              </w:rPr>
+              <w:tab/>
+            </w:r>
+            <w:r>
+              <w:rPr>
+                <w:noProof/>
+                <w:webHidden/>
+              </w:rPr>
+              <w:fldChar w:fldCharType="begin"/>
+            </w:r>
+            <w:r>
+              <w:rPr>
+                <w:noProof/>
+                <w:webHidden/>
+              </w:rPr>
+              <w:instrText xml:space="preserve"> PAGEREF _Toc89104501 \h </w:instrText>
+            </w:r>
+            <w:r>
+              <w:rPr>
+                <w:noProof/>
+                <w:webHidden/>
+              </w:rPr>
+            </w:r>
+            <w:r>
+              <w:rPr>
+                <w:noProof/>
+                <w:webHidden/>
+              </w:rPr>
+              <w:fldChar w:fldCharType="separate"/>
+            </w:r>
+            <w:r>
+              <w:rPr>
+                <w:noProof/>
+                <w:webHidden/>
+              </w:rPr>
+              <w:t>19</w:t>
+            </w:r>
+            <w:r>
+              <w:rPr>
+                <w:noProof/>
+                <w:webHidden/>
+              </w:rPr>
+              <w:fldChar w:fldCharType="end"/>
+            </w:r>
+          </w:hyperlink>
+        </w:p>
+        <w:p>
+          <w:pPr>
+            <w:rPr>
+              <w:bCs/>
+              <w:noProof/>
+            </w:rPr>
+          </w:pPr>
+          <w:r>
+            <w:rPr>
+              <w:b/>
+              <w:bCs/>
+              <w:noProof/>
+              <w:sz w:val="20"/>
+              <w:szCs w:val="20"/>
+            </w:rPr>
+            <w:fldChar w:fldCharType="end"/>
+          </w:r>
+        </w:p>
+      </w:sdtContent>
+    </w:sdt>
+    <w:p>
+      <w:pPr>
+        <w:tabs>
+          <w:tab w:val="num" w:pos="360"/>
+        </w:tabs>
+      </w:pPr>
+    </w:p>
+    <w:p>
+      <w:pPr>
+        <w:tabs>
+          <w:tab w:val="num" w:pos="360"/>
+        </w:tabs>
+      </w:pPr>
+    </w:p>
+    <w:p>
+      <w:pPr>
+        <w:tabs>
+          <w:tab w:val="num" w:pos="360"/>
+        </w:tabs>
+      </w:pPr>
+    </w:p>
+    <w:p>
+      <w:pPr>
+        <w:tabs>
+          <w:tab w:val="num" w:pos="360"/>
+        </w:tabs>
+      </w:pPr>
+    </w:p>
+    <w:p>
+      <w:pPr>
+        <w:tabs>
+          <w:tab w:val="num" w:pos="360"/>
+        </w:tabs>
+      </w:pPr>
+    </w:p>
+    <w:p>
+      <w:pPr>
+        <w:pStyle w:val="Heading1"/>
+        <w:spacing w:after="200"/>
+        <w:jc w:val="center"/>
+        <w:rPr>
+          <w:rFonts w:ascii="Lato" w:hAnsi="Lato" w:cs="Lato"/>
+          <w:b/>
+          <w:sz w:val="36"/>
+          <w:szCs w:val="36"/>
+        </w:rPr>
+      </w:pPr>
+      <w:bookmarkStart w:id="0" w:name="_Toc87003381"/>
+      <w:bookmarkStart w:id="1" w:name="_Toc485418713"/>
+      <w:bookmarkStart w:id="2" w:name="_Toc89104491"/>
+      <w:r>
+        <w:rPr>
+          <w:rFonts w:ascii="Lato" w:hAnsi="Lato" w:cs="Lato"/>
+          <w:b/>
+          <w:sz w:val="36"/>
+          <w:szCs w:val="36"/>
+        </w:rPr>
+        <w:lastRenderedPageBreak/>
+        <w:t>PHÂN CÔNG</w:t>
+      </w:r>
+      <w:bookmarkEnd w:id="0"/>
+      <w:bookmarkEnd w:id="2"/>
+    </w:p>
+    <w:p>
+      <w:pPr>
+        <w:pStyle w:val="ListParagraph"/>
+        <w:numPr>
+          <w:ilvl w:val="0"/>
+          <w:numId w:val="2"/>
+        </w:numPr>
+        <w:ind w:left="360"/>
+        <w:jc w:val="center"/>
+        <w:outlineLvl w:val="1"/>
+        <w:rPr>
+          <w:rFonts w:ascii="Lato" w:hAnsi="Lato" w:cs="Lato"/>
+          <w:b/>
+          <w:bCs/>
+          <w:sz w:val="20"/>
+          <w:szCs w:val="20"/>
+        </w:rPr>
+      </w:pPr>
+      <w:bookmarkStart w:id="3" w:name="_Toc87003382"/>
+      <w:bookmarkStart w:id="4" w:name="_Toc89104492"/>
+      <w:r>
+        <w:rPr>
+          <w:rFonts w:ascii="Lato" w:hAnsi="Lato" w:cs="Lato"/>
+          <w:b/>
+          <w:bCs/>
+          <w:sz w:val="28"/>
+          <w:szCs w:val="28"/>
+        </w:rPr>
+        <w:t xml:space="preserve">Yêu cầu đồ án – Thống kê lần </w:t>
+      </w:r>
+      <w:r>
+        <w:rPr>
+          <w:rFonts w:ascii="Lato" w:hAnsi="Lato" w:cs="Lato"/>
+          <w:b/>
+          <w:bCs/>
+          <w:sz w:val="28"/>
+          <w:szCs w:val="28"/>
+        </w:rPr>
+        <w:t>3</w:t>
+      </w:r>
+      <w:r>
+        <w:rPr>
+          <w:rFonts w:ascii="Lato" w:hAnsi="Lato" w:cs="Lato"/>
+          <w:b/>
+          <w:bCs/>
+          <w:sz w:val="28"/>
+          <w:szCs w:val="28"/>
+        </w:rPr>
+        <w:t>:</w:t>
+      </w:r>
+      <w:r>
+        <w:rPr>
+          <w:rFonts w:ascii="Lato" w:hAnsi="Lato" w:cs="Lato"/>
+          <w:b/>
+          <w:bCs/>
+          <w:sz w:val="28"/>
+          <w:szCs w:val="28"/>
+        </w:rPr>
+        <w:t xml:space="preserve"> </w:t>
+      </w:r>
+      <w:r>
+        <w:rPr>
+          <w:rFonts w:ascii="Lato" w:hAnsi="Lato" w:cs="Lato"/>
+          <w:b/>
+          <w:bCs/>
+          <w:sz w:val="28"/>
+          <w:szCs w:val="28"/>
+        </w:rPr>
+        <w:t>30</w:t>
+      </w:r>
+      <w:r>
+        <w:rPr>
+          <w:rFonts w:ascii="Lato" w:hAnsi="Lato" w:cs="Lato"/>
+          <w:b/>
+          <w:bCs/>
+          <w:sz w:val="28"/>
+          <w:szCs w:val="28"/>
+        </w:rPr>
+        <w:t>/11/2021</w:t>
+      </w:r>
+      <w:bookmarkEnd w:id="3"/>
+      <w:bookmarkEnd w:id="4"/>
+    </w:p>
+    <w:tbl>
+      <w:tblPr>
+        <w:tblW w:w="8550" w:type="dxa"/>
+        <w:tblInd w:w="2696" w:type="dxa"/>
+        <w:tblBorders>
+          <w:top w:val="single" w:sz="4" w:space="0" w:color="000000"/>
+          <w:left w:val="single" w:sz="4" w:space="0" w:color="000000"/>
+          <w:bottom w:val="single" w:sz="4" w:space="0" w:color="000000"/>
+          <w:right w:val="single" w:sz="4" w:space="0" w:color="000000"/>
+          <w:insideH w:val="single" w:sz="4" w:space="0" w:color="000000"/>
+          <w:insideV w:val="single" w:sz="4" w:space="0" w:color="000000"/>
+        </w:tblBorders>
+        <w:tblLayout w:type="fixed"/>
+        <w:tblLook w:val="0400" w:firstRow="0" w:lastRow="0" w:firstColumn="0" w:lastColumn="0" w:noHBand="0" w:noVBand="1"/>
+      </w:tblPr>
+      <w:tblGrid>
+        <w:gridCol w:w="720"/>
+        <w:gridCol w:w="6840"/>
+        <w:gridCol w:w="990"/>
+      </w:tblGrid>
+      <w:tr>
+        <w:trPr>
+          <w:trHeight w:val="494"/>
+        </w:trPr>
+        <w:tc>
+          <w:tcPr>
+            <w:tcW w:w="720" w:type="dxa"/>
+            <w:shd w:val="clear" w:color="auto" w:fill="D9D9D9"/>
+            <w:vAlign w:val="center"/>
+          </w:tcPr>
+          <w:p>
+            <w:pPr>
+              <w:spacing w:before="200" w:line="240" w:lineRule="auto"/>
+              <w:jc w:val="center"/>
+              <w:rPr>
+                <w:rFonts w:ascii="Lato" w:eastAsia="Times New Roman" w:hAnsi="Lato" w:cs="Lato"/>
+                <w:b/>
+                <w:color w:val="000000"/>
+                <w:sz w:val="24"/>
+                <w:szCs w:val="24"/>
+              </w:rPr>
+            </w:pPr>
+            <w:r>
+              <w:rPr>
+                <w:rFonts w:ascii="Lato" w:eastAsia="Times New Roman" w:hAnsi="Lato" w:cs="Lato"/>
+                <w:b/>
+                <w:color w:val="000000"/>
+                <w:sz w:val="24"/>
+                <w:szCs w:val="24"/>
+              </w:rPr>
+              <w:t>STT</w:t>
+            </w:r>
+          </w:p>
+        </w:tc>
+        <w:tc>
+          <w:tcPr>
+            <w:tcW w:w="6840" w:type="dxa"/>
+            <w:shd w:val="clear" w:color="auto" w:fill="D9D9D9"/>
+            <w:vAlign w:val="center"/>
+          </w:tcPr>
+          <w:p>
+            <w:pPr>
+              <w:spacing w:before="200" w:line="240" w:lineRule="auto"/>
+              <w:jc w:val="center"/>
+              <w:rPr>
+                <w:rFonts w:ascii="Lato" w:eastAsia="Times New Roman" w:hAnsi="Lato" w:cs="Lato"/>
+                <w:b/>
+                <w:color w:val="000000"/>
+                <w:sz w:val="24"/>
+                <w:szCs w:val="24"/>
+              </w:rPr>
+            </w:pPr>
+            <w:r>
+              <w:rPr>
+                <w:rFonts w:ascii="Lato" w:eastAsia="Times New Roman" w:hAnsi="Lato" w:cs="Lato"/>
+                <w:b/>
+                <w:color w:val="000000"/>
+                <w:sz w:val="24"/>
+                <w:szCs w:val="24"/>
+              </w:rPr>
+              <w:t>Công việc</w:t>
+            </w:r>
+          </w:p>
+        </w:tc>
+        <w:tc>
+          <w:tcPr>
+            <w:tcW w:w="990" w:type="dxa"/>
+            <w:shd w:val="clear" w:color="auto" w:fill="D9D9D9"/>
+            <w:vAlign w:val="center"/>
+          </w:tcPr>
+          <w:p>
+            <w:pPr>
+              <w:spacing w:before="200" w:line="240" w:lineRule="auto"/>
+              <w:jc w:val="center"/>
+              <w:rPr>
+                <w:rFonts w:ascii="Lato" w:eastAsia="Times New Roman" w:hAnsi="Lato" w:cs="Lato"/>
+                <w:b/>
+                <w:color w:val="000000"/>
+                <w:sz w:val="24"/>
+                <w:szCs w:val="24"/>
+              </w:rPr>
+            </w:pPr>
+            <w:r>
+              <w:rPr>
+                <w:rFonts w:ascii="Lato" w:eastAsia="Times New Roman" w:hAnsi="Lato" w:cs="Lato"/>
+                <w:b/>
+                <w:color w:val="000000"/>
+                <w:sz w:val="24"/>
+                <w:szCs w:val="24"/>
+              </w:rPr>
+              <w:t>%</w:t>
+            </w:r>
+          </w:p>
+        </w:tc>
+      </w:tr>
+      <w:tr>
+        <w:tc>
+          <w:tcPr>
+            <w:tcW w:w="720" w:type="dxa"/>
+            <w:vAlign w:val="center"/>
+          </w:tcPr>
+          <w:p>
+            <w:pPr>
+              <w:spacing w:before="200" w:line="240" w:lineRule="auto"/>
+              <w:jc w:val="center"/>
+              <w:rPr>
+                <w:rFonts w:ascii="Lato" w:eastAsia="Times New Roman" w:hAnsi="Lato" w:cs="Lato"/>
+                <w:color w:val="000000"/>
+                <w:sz w:val="24"/>
+                <w:szCs w:val="24"/>
+              </w:rPr>
+            </w:pPr>
+            <w:r>
+              <w:rPr>
+                <w:rFonts w:ascii="Lato" w:eastAsia="Times New Roman" w:hAnsi="Lato" w:cs="Lato"/>
+                <w:color w:val="000000"/>
+                <w:sz w:val="24"/>
+                <w:szCs w:val="24"/>
+              </w:rPr>
+              <w:t>1</w:t>
+            </w:r>
+          </w:p>
+        </w:tc>
+        <w:tc>
+          <w:tcPr>
+            <w:tcW w:w="6840" w:type="dxa"/>
+            <w:vAlign w:val="center"/>
+          </w:tcPr>
+          <w:p>
+            <w:pPr>
+              <w:spacing w:before="200" w:line="240" w:lineRule="auto"/>
+              <w:jc w:val="center"/>
+              <w:rPr>
+                <w:rFonts w:ascii="Lato" w:eastAsia="Times New Roman" w:hAnsi="Lato" w:cs="Lato"/>
+                <w:color w:val="000000"/>
+                <w:sz w:val="24"/>
+                <w:szCs w:val="24"/>
+              </w:rPr>
+            </w:pPr>
+            <w:r>
+              <w:rPr>
+                <w:rFonts w:ascii="Lato" w:eastAsia="Times New Roman" w:hAnsi="Lato" w:cs="Lato"/>
+                <w:sz w:val="24"/>
+                <w:szCs w:val="24"/>
+              </w:rPr>
+              <w:t>Phân tích nghiệp vụ và thiết kế cơ sở dữ liệu phù hợp</w:t>
+            </w:r>
+          </w:p>
+        </w:tc>
+        <w:tc>
+          <w:tcPr>
+            <w:tcW w:w="990" w:type="dxa"/>
+            <w:vAlign w:val="center"/>
+          </w:tcPr>
+          <w:p>
+            <w:pPr>
+              <w:spacing w:before="200" w:line="240" w:lineRule="auto"/>
+              <w:jc w:val="center"/>
+              <w:rPr>
+                <w:rFonts w:ascii="Lato" w:eastAsia="Times New Roman" w:hAnsi="Lato" w:cs="Lato"/>
+                <w:b/>
+                <w:bCs/>
+                <w:color w:val="000000"/>
+                <w:sz w:val="24"/>
+                <w:szCs w:val="24"/>
+              </w:rPr>
+            </w:pPr>
+            <w:r>
+              <w:rPr>
+                <w:rFonts w:ascii="Lato" w:eastAsia="Times New Roman" w:hAnsi="Lato" w:cs="Lato"/>
+                <w:b/>
+                <w:bCs/>
+                <w:color w:val="000000"/>
+                <w:sz w:val="24"/>
+                <w:szCs w:val="24"/>
+              </w:rPr>
+              <w:t>100</w:t>
+            </w:r>
+          </w:p>
+        </w:tc>
+      </w:tr>
+      <w:tr>
+        <w:tc>
+          <w:tcPr>
+            <w:tcW w:w="720" w:type="dxa"/>
+            <w:vAlign w:val="center"/>
+          </w:tcPr>
+          <w:p>
+            <w:pPr>
+              <w:spacing w:before="200" w:line="240" w:lineRule="auto"/>
+              <w:jc w:val="center"/>
+              <w:rPr>
+                <w:rFonts w:ascii="Lato" w:eastAsia="Times New Roman" w:hAnsi="Lato" w:cs="Lato"/>
+                <w:color w:val="000000"/>
+                <w:sz w:val="24"/>
+                <w:szCs w:val="24"/>
+              </w:rPr>
+            </w:pPr>
+            <w:r>
+              <w:rPr>
+                <w:rFonts w:ascii="Lato" w:eastAsia="Times New Roman" w:hAnsi="Lato" w:cs="Lato"/>
+                <w:color w:val="000000"/>
+                <w:sz w:val="24"/>
+                <w:szCs w:val="24"/>
+              </w:rPr>
+              <w:t>2</w:t>
+            </w:r>
+          </w:p>
+        </w:tc>
+        <w:tc>
+          <w:tcPr>
+            <w:tcW w:w="6840" w:type="dxa"/>
+            <w:vAlign w:val="center"/>
+          </w:tcPr>
+          <w:p>
+            <w:pPr>
+              <w:spacing w:before="200" w:line="240" w:lineRule="auto"/>
+              <w:jc w:val="center"/>
+              <w:rPr>
+                <w:rFonts w:ascii="Lato" w:eastAsia="Times New Roman" w:hAnsi="Lato" w:cs="Lato"/>
+                <w:color w:val="000000"/>
+                <w:sz w:val="24"/>
+                <w:szCs w:val="24"/>
+              </w:rPr>
+            </w:pPr>
+            <w:r>
+              <w:rPr>
+                <w:rFonts w:ascii="Lato" w:eastAsia="Times New Roman" w:hAnsi="Lato" w:cs="Lato"/>
+                <w:sz w:val="24"/>
+                <w:szCs w:val="24"/>
+              </w:rPr>
+              <w:t>Xác định và xây dựng các chức năng phù hợp Web</w:t>
+            </w:r>
+          </w:p>
+        </w:tc>
+        <w:tc>
+          <w:tcPr>
+            <w:tcW w:w="990" w:type="dxa"/>
+            <w:vAlign w:val="center"/>
+          </w:tcPr>
+          <w:p>
+            <w:pPr>
+              <w:spacing w:before="200" w:line="240" w:lineRule="auto"/>
+              <w:jc w:val="center"/>
+              <w:rPr>
+                <w:rFonts w:ascii="Lato" w:eastAsia="Times New Roman" w:hAnsi="Lato" w:cs="Lato"/>
+                <w:b/>
+                <w:bCs/>
+                <w:color w:val="000000"/>
+                <w:sz w:val="24"/>
+                <w:szCs w:val="24"/>
+              </w:rPr>
+            </w:pPr>
+            <w:r>
+              <w:rPr>
+                <w:rFonts w:ascii="Lato" w:eastAsia="Times New Roman" w:hAnsi="Lato" w:cs="Lato"/>
+                <w:b/>
+                <w:bCs/>
+                <w:color w:val="000000"/>
+                <w:sz w:val="24"/>
+                <w:szCs w:val="24"/>
+              </w:rPr>
+              <w:t>40</w:t>
+            </w:r>
+          </w:p>
+        </w:tc>
+      </w:tr>
+      <w:tr>
+        <w:tc>
+          <w:tcPr>
+            <w:tcW w:w="720" w:type="dxa"/>
+            <w:vAlign w:val="center"/>
+          </w:tcPr>
+          <w:p>
+            <w:pPr>
+              <w:spacing w:before="200" w:line="240" w:lineRule="auto"/>
+              <w:jc w:val="center"/>
+              <w:rPr>
+                <w:rFonts w:ascii="Lato" w:eastAsia="Times New Roman" w:hAnsi="Lato" w:cs="Lato"/>
+                <w:color w:val="000000"/>
+                <w:sz w:val="24"/>
+                <w:szCs w:val="24"/>
+              </w:rPr>
+            </w:pPr>
+            <w:r>
+              <w:rPr>
+                <w:rFonts w:ascii="Lato" w:eastAsia="Times New Roman" w:hAnsi="Lato" w:cs="Lato"/>
+                <w:color w:val="000000"/>
+                <w:sz w:val="24"/>
+                <w:szCs w:val="24"/>
+              </w:rPr>
+              <w:t>3</w:t>
+            </w:r>
+          </w:p>
+        </w:tc>
+        <w:tc>
+          <w:tcPr>
+            <w:tcW w:w="6840" w:type="dxa"/>
+            <w:vAlign w:val="center"/>
+          </w:tcPr>
+          <w:p>
+            <w:pPr>
+              <w:spacing w:before="200" w:line="240" w:lineRule="auto"/>
+              <w:jc w:val="center"/>
+              <w:rPr>
+                <w:rFonts w:ascii="Lato" w:eastAsia="Times New Roman" w:hAnsi="Lato" w:cs="Lato"/>
+                <w:sz w:val="24"/>
+                <w:szCs w:val="24"/>
+              </w:rPr>
+            </w:pPr>
+            <w:r>
+              <w:rPr>
+                <w:rFonts w:ascii="Lato" w:eastAsia="Times New Roman" w:hAnsi="Lato" w:cs="Lato"/>
+                <w:sz w:val="24"/>
+                <w:szCs w:val="24"/>
+              </w:rPr>
+              <w:t>Xác định vấn đề tranh chấp dữ liệu liệu trong hệ thống và hướng giải quyết</w:t>
+            </w:r>
+          </w:p>
+        </w:tc>
+        <w:tc>
+          <w:tcPr>
+            <w:tcW w:w="990" w:type="dxa"/>
+            <w:vAlign w:val="center"/>
+          </w:tcPr>
+          <w:p>
+            <w:pPr>
+              <w:spacing w:before="200" w:line="240" w:lineRule="auto"/>
+              <w:jc w:val="center"/>
+              <w:rPr>
+                <w:rFonts w:ascii="Lato" w:eastAsia="Times New Roman" w:hAnsi="Lato" w:cs="Lato"/>
+                <w:b/>
+                <w:bCs/>
+                <w:color w:val="000000"/>
+                <w:sz w:val="24"/>
+                <w:szCs w:val="24"/>
+              </w:rPr>
+            </w:pPr>
+            <w:r>
+              <w:rPr>
+                <w:rFonts w:ascii="Lato" w:eastAsia="Times New Roman" w:hAnsi="Lato" w:cs="Lato"/>
+                <w:b/>
+                <w:bCs/>
+                <w:color w:val="000000"/>
+                <w:sz w:val="24"/>
+                <w:szCs w:val="24"/>
+              </w:rPr>
+              <w:t>100</w:t>
+            </w:r>
+          </w:p>
+        </w:tc>
+      </w:tr>
+      <w:tr>
+        <w:tc>
+          <w:tcPr>
+            <w:tcW w:w="720" w:type="dxa"/>
+            <w:vAlign w:val="center"/>
+          </w:tcPr>
+          <w:p>
+            <w:pPr>
+              <w:spacing w:before="200" w:line="240" w:lineRule="auto"/>
+              <w:jc w:val="center"/>
+              <w:rPr>
+                <w:rFonts w:ascii="Lato" w:eastAsia="Times New Roman" w:hAnsi="Lato" w:cs="Lato"/>
+                <w:color w:val="000000"/>
+                <w:sz w:val="24"/>
+                <w:szCs w:val="24"/>
+              </w:rPr>
+            </w:pPr>
+            <w:r>
+              <w:rPr>
+                <w:rFonts w:ascii="Lato" w:eastAsia="Times New Roman" w:hAnsi="Lato" w:cs="Lato"/>
+                <w:color w:val="000000"/>
+                <w:sz w:val="24"/>
+                <w:szCs w:val="24"/>
+              </w:rPr>
+              <w:t>4</w:t>
+            </w:r>
+          </w:p>
+        </w:tc>
+        <w:tc>
+          <w:tcPr>
+            <w:tcW w:w="6840" w:type="dxa"/>
+            <w:vAlign w:val="center"/>
+          </w:tcPr>
+          <w:p>
+            <w:pPr>
+              <w:spacing w:before="200" w:line="240" w:lineRule="auto"/>
+              <w:jc w:val="center"/>
+              <w:rPr>
+                <w:rFonts w:ascii="Lato" w:eastAsia="Times New Roman" w:hAnsi="Lato" w:cs="Lato"/>
+                <w:sz w:val="24"/>
+                <w:szCs w:val="24"/>
+              </w:rPr>
+            </w:pPr>
+            <w:r>
+              <w:rPr>
+                <w:rFonts w:ascii="Lato" w:eastAsia="Times New Roman" w:hAnsi="Lato" w:cs="Lato"/>
+                <w:sz w:val="24"/>
+                <w:szCs w:val="24"/>
+              </w:rPr>
+              <w:t>Phân quyền người dùng trong hệ thống</w:t>
+            </w:r>
+          </w:p>
+        </w:tc>
+        <w:tc>
+          <w:tcPr>
+            <w:tcW w:w="990" w:type="dxa"/>
+            <w:vAlign w:val="center"/>
+          </w:tcPr>
+          <w:p>
+            <w:pPr>
+              <w:spacing w:before="200" w:line="240" w:lineRule="auto"/>
+              <w:jc w:val="center"/>
+              <w:rPr>
+                <w:rFonts w:ascii="Lato" w:eastAsia="Times New Roman" w:hAnsi="Lato" w:cs="Lato"/>
+                <w:b/>
+                <w:bCs/>
+                <w:color w:val="000000"/>
+                <w:sz w:val="24"/>
+                <w:szCs w:val="24"/>
+              </w:rPr>
+            </w:pPr>
+            <w:r>
+              <w:rPr>
+                <w:rFonts w:ascii="Lato" w:eastAsia="Times New Roman" w:hAnsi="Lato" w:cs="Lato"/>
+                <w:b/>
+                <w:bCs/>
+                <w:color w:val="000000"/>
+                <w:sz w:val="24"/>
+                <w:szCs w:val="24"/>
+              </w:rPr>
+              <w:t>100</w:t>
+            </w:r>
+          </w:p>
+        </w:tc>
+      </w:tr>
+      <w:tr>
+        <w:tc>
+          <w:tcPr>
+            <w:tcW w:w="720" w:type="dxa"/>
+            <w:vAlign w:val="center"/>
+          </w:tcPr>
+          <w:p>
+            <w:pPr>
+              <w:spacing w:before="200" w:line="240" w:lineRule="auto"/>
+              <w:jc w:val="center"/>
+              <w:rPr>
+                <w:rFonts w:ascii="Lato" w:eastAsia="Times New Roman" w:hAnsi="Lato" w:cs="Lato"/>
+                <w:color w:val="000000"/>
+                <w:sz w:val="24"/>
+                <w:szCs w:val="24"/>
+              </w:rPr>
+            </w:pPr>
+            <w:r>
+              <w:rPr>
+                <w:rFonts w:ascii="Lato" w:eastAsia="Times New Roman" w:hAnsi="Lato" w:cs="Lato"/>
+                <w:color w:val="000000"/>
+                <w:sz w:val="24"/>
+                <w:szCs w:val="24"/>
+              </w:rPr>
+              <w:t>5</w:t>
+            </w:r>
+          </w:p>
+        </w:tc>
+        <w:tc>
+          <w:tcPr>
+            <w:tcW w:w="6840" w:type="dxa"/>
+            <w:vAlign w:val="center"/>
+          </w:tcPr>
+          <w:p>
+            <w:pPr>
+              <w:spacing w:before="200" w:line="240" w:lineRule="auto"/>
+              <w:jc w:val="center"/>
+              <w:rPr>
+                <w:rFonts w:ascii="Lato" w:eastAsia="Times New Roman" w:hAnsi="Lato" w:cs="Lato"/>
+                <w:sz w:val="24"/>
+                <w:szCs w:val="24"/>
+              </w:rPr>
+            </w:pPr>
+            <w:r>
+              <w:rPr>
+                <w:rFonts w:ascii="Lato" w:eastAsia="Times New Roman" w:hAnsi="Lato" w:cs="Lato"/>
+                <w:sz w:val="24"/>
+                <w:szCs w:val="24"/>
+              </w:rPr>
+              <w:t>Report</w:t>
+            </w:r>
+          </w:p>
+        </w:tc>
+        <w:tc>
+          <w:tcPr>
+            <w:tcW w:w="990" w:type="dxa"/>
+            <w:vAlign w:val="center"/>
+          </w:tcPr>
+          <w:p>
+            <w:pPr>
+              <w:spacing w:before="200" w:line="240" w:lineRule="auto"/>
+              <w:jc w:val="center"/>
+              <w:rPr>
+                <w:rFonts w:ascii="Lato" w:eastAsia="Times New Roman" w:hAnsi="Lato" w:cs="Lato"/>
+                <w:b/>
+                <w:bCs/>
+                <w:color w:val="000000"/>
+                <w:sz w:val="24"/>
+                <w:szCs w:val="24"/>
+              </w:rPr>
+            </w:pPr>
+            <w:r>
+              <w:rPr>
+                <w:rFonts w:ascii="Lato" w:eastAsia="Times New Roman" w:hAnsi="Lato" w:cs="Lato"/>
+                <w:b/>
+                <w:bCs/>
+                <w:color w:val="000000"/>
+                <w:sz w:val="24"/>
+                <w:szCs w:val="24"/>
+              </w:rPr>
+              <w:t>75</w:t>
+            </w:r>
+          </w:p>
+        </w:tc>
+      </w:tr>
+      <w:tr>
+        <w:tc>
+          <w:tcPr>
+            <w:tcW w:w="7560" w:type="dxa"/>
+            <w:gridSpan w:val="2"/>
+            <w:shd w:val="clear" w:color="auto" w:fill="AEAAAA" w:themeFill="background2" w:themeFillShade="BF"/>
+            <w:vAlign w:val="center"/>
+          </w:tcPr>
+          <w:p>
+            <w:pPr>
+              <w:spacing w:before="200" w:line="240" w:lineRule="auto"/>
+              <w:jc w:val="center"/>
+              <w:rPr>
+                <w:rFonts w:ascii="Lato" w:eastAsia="Times New Roman" w:hAnsi="Lato" w:cs="Lato"/>
+                <w:b/>
+                <w:bCs/>
+                <w:sz w:val="24"/>
+                <w:szCs w:val="24"/>
+              </w:rPr>
+            </w:pPr>
+            <w:r>
+              <w:rPr>
+                <w:rFonts w:ascii="Lato" w:eastAsia="Times New Roman" w:hAnsi="Lato" w:cs="Lato"/>
+                <w:b/>
+                <w:bCs/>
+                <w:sz w:val="24"/>
+                <w:szCs w:val="24"/>
+              </w:rPr>
+              <w:t>Total</w:t>
+            </w:r>
+          </w:p>
+        </w:tc>
+        <w:tc>
+          <w:tcPr>
+            <w:tcW w:w="990" w:type="dxa"/>
+            <w:vAlign w:val="center"/>
+          </w:tcPr>
+          <w:p>
+            <w:pPr>
+              <w:spacing w:before="200" w:line="240" w:lineRule="auto"/>
+              <w:jc w:val="center"/>
+              <w:rPr>
+                <w:rFonts w:ascii="Lato" w:eastAsia="Times New Roman" w:hAnsi="Lato" w:cs="Lato"/>
+                <w:b/>
+                <w:bCs/>
+                <w:color w:val="000000"/>
+                <w:sz w:val="24"/>
+                <w:szCs w:val="24"/>
+              </w:rPr>
+            </w:pPr>
+            <w:r>
+              <w:rPr>
+                <w:rFonts w:ascii="Lato" w:eastAsia="Times New Roman" w:hAnsi="Lato" w:cs="Lato"/>
+                <w:b/>
+                <w:bCs/>
+                <w:color w:val="000000"/>
+                <w:sz w:val="24"/>
+                <w:szCs w:val="24"/>
+              </w:rPr>
+              <w:t>81</w:t>
+            </w:r>
+          </w:p>
+        </w:tc>
+      </w:tr>
+    </w:tbl>
+    <w:p>
+      <w:pPr>
+        <w:spacing w:line="240" w:lineRule="auto"/>
+        <w:jc w:val="center"/>
+        <w:rPr>
+          <w:rFonts w:ascii="Lato" w:hAnsi="Lato" w:cs="Lato"/>
+        </w:rPr>
+      </w:pPr>
+    </w:p>
+    <w:p>
+      <w:pPr>
+        <w:spacing w:line="240" w:lineRule="auto"/>
+        <w:jc w:val="center"/>
+        <w:rPr>
+          <w:rFonts w:ascii="Lato" w:hAnsi="Lato" w:cs="Lato"/>
+        </w:rPr>
+      </w:pPr>
+    </w:p>
+    <w:p>
+      <w:pPr>
+        <w:spacing w:line="240" w:lineRule="auto"/>
+        <w:jc w:val="center"/>
+        <w:rPr>
+          <w:rFonts w:ascii="Lato" w:hAnsi="Lato" w:cs="Lato"/>
+        </w:rPr>
+      </w:pPr>
+    </w:p>
+    <w:p>
+      <w:pPr>
+        <w:spacing w:line="240" w:lineRule="auto"/>
+        <w:jc w:val="center"/>
+        <w:rPr>
+          <w:rFonts w:ascii="Lato" w:hAnsi="Lato" w:cs="Lato"/>
+        </w:rPr>
+      </w:pPr>
+    </w:p>
+    <w:p>
+      <w:pPr>
+        <w:spacing w:line="240" w:lineRule="auto"/>
+        <w:jc w:val="center"/>
+        <w:rPr>
+          <w:rFonts w:ascii="Lato" w:hAnsi="Lato" w:cs="Lato"/>
+        </w:rPr>
+      </w:pPr>
+    </w:p>
+    <w:p>
+      <w:pPr>
+        <w:pStyle w:val="ListParagraph"/>
+        <w:numPr>
+          <w:ilvl w:val="0"/>
+          <w:numId w:val="2"/>
+        </w:numPr>
+        <w:spacing w:line="240" w:lineRule="auto"/>
+        <w:ind w:left="360"/>
+        <w:jc w:val="center"/>
+        <w:outlineLvl w:val="1"/>
+        <w:rPr>
+          <w:rFonts w:ascii="Lato" w:hAnsi="Lato" w:cs="Lato"/>
+          <w:b/>
+          <w:bCs/>
+          <w:sz w:val="20"/>
+          <w:szCs w:val="20"/>
+        </w:rPr>
+      </w:pPr>
+      <w:bookmarkStart w:id="5" w:name="_Toc87003383"/>
+      <w:bookmarkStart w:id="6" w:name="_Toc89104493"/>
+      <w:r>
+        <w:rPr>
+          <w:rFonts w:ascii="Lato" w:hAnsi="Lato" w:cs="Lato"/>
+          <w:b/>
+          <w:bCs/>
+          <w:sz w:val="28"/>
+          <w:szCs w:val="28"/>
+        </w:rPr>
+        <w:lastRenderedPageBreak/>
+        <w:t xml:space="preserve">Phần trăm tham gia – Thống kê lần </w:t>
+      </w:r>
+      <w:r>
+        <w:rPr>
+          <w:rFonts w:ascii="Lato" w:hAnsi="Lato" w:cs="Lato"/>
+          <w:b/>
+          <w:bCs/>
+          <w:sz w:val="28"/>
+          <w:szCs w:val="28"/>
+        </w:rPr>
+        <w:t>3</w:t>
+      </w:r>
+      <w:r>
+        <w:rPr>
+          <w:rFonts w:ascii="Lato" w:hAnsi="Lato" w:cs="Lato"/>
+          <w:b/>
+          <w:bCs/>
+          <w:sz w:val="28"/>
+          <w:szCs w:val="28"/>
+        </w:rPr>
+        <w:t xml:space="preserve">: </w:t>
+      </w:r>
+      <w:r>
+        <w:rPr>
+          <w:rFonts w:ascii="Lato" w:hAnsi="Lato" w:cs="Lato"/>
+          <w:b/>
+          <w:bCs/>
+          <w:sz w:val="28"/>
+          <w:szCs w:val="28"/>
+        </w:rPr>
+        <w:t>30</w:t>
+      </w:r>
+      <w:r>
+        <w:rPr>
+          <w:rFonts w:ascii="Lato" w:hAnsi="Lato" w:cs="Lato"/>
+          <w:b/>
+          <w:bCs/>
+          <w:sz w:val="28"/>
+          <w:szCs w:val="28"/>
+        </w:rPr>
+        <w:t>/11/2021</w:t>
+      </w:r>
+      <w:bookmarkEnd w:id="5"/>
+      <w:bookmarkEnd w:id="6"/>
+    </w:p>
+    <w:tbl>
+      <w:tblPr>
+        <w:tblW w:w="9541" w:type="dxa"/>
+        <w:tblInd w:w="2204" w:type="dxa"/>
+        <w:tblBorders>
+          <w:top w:val="single" w:sz="4" w:space="0" w:color="000000"/>
+          <w:left w:val="single" w:sz="4" w:space="0" w:color="000000"/>
+          <w:bottom w:val="single" w:sz="4" w:space="0" w:color="000000"/>
+          <w:right w:val="single" w:sz="4" w:space="0" w:color="000000"/>
+          <w:insideH w:val="single" w:sz="4" w:space="0" w:color="000000"/>
+          <w:insideV w:val="single" w:sz="4" w:space="0" w:color="000000"/>
+        </w:tblBorders>
+        <w:tblLayout w:type="fixed"/>
+        <w:tblLook w:val="0400" w:firstRow="0" w:lastRow="0" w:firstColumn="0" w:lastColumn="0" w:noHBand="0" w:noVBand="1"/>
+      </w:tblPr>
+      <w:tblGrid>
+        <w:gridCol w:w="720"/>
+        <w:gridCol w:w="1350"/>
+        <w:gridCol w:w="2790"/>
+        <w:gridCol w:w="2970"/>
+        <w:gridCol w:w="1711"/>
+      </w:tblGrid>
+      <w:tr>
+        <w:trPr>
+          <w:trHeight w:val="303"/>
+        </w:trPr>
+        <w:tc>
+          <w:tcPr>
+            <w:tcW w:w="720" w:type="dxa"/>
+            <w:shd w:val="clear" w:color="auto" w:fill="D9D9D9"/>
+            <w:vAlign w:val="center"/>
+          </w:tcPr>
+          <w:p>
+            <w:pPr>
+              <w:spacing w:before="200" w:line="240" w:lineRule="auto"/>
+              <w:jc w:val="center"/>
+              <w:rPr>
+                <w:rFonts w:ascii="Lato" w:eastAsia="Times New Roman" w:hAnsi="Lato" w:cs="Lato"/>
+                <w:b/>
+                <w:color w:val="000000"/>
+                <w:sz w:val="24"/>
+                <w:szCs w:val="24"/>
+              </w:rPr>
+            </w:pPr>
+            <w:r>
+              <w:rPr>
+                <w:rFonts w:ascii="Lato" w:eastAsia="Times New Roman" w:hAnsi="Lato" w:cs="Lato"/>
+                <w:b/>
+                <w:color w:val="000000"/>
+                <w:sz w:val="24"/>
+                <w:szCs w:val="24"/>
+              </w:rPr>
+              <w:t>STT</w:t>
+            </w:r>
+          </w:p>
+        </w:tc>
+        <w:tc>
+          <w:tcPr>
+            <w:tcW w:w="1350" w:type="dxa"/>
+            <w:shd w:val="clear" w:color="auto" w:fill="D9D9D9"/>
+            <w:vAlign w:val="center"/>
+          </w:tcPr>
+          <w:p>
+            <w:pPr>
+              <w:spacing w:before="200" w:line="240" w:lineRule="auto"/>
+              <w:jc w:val="center"/>
+              <w:rPr>
+                <w:rFonts w:ascii="Lato" w:eastAsia="Times New Roman" w:hAnsi="Lato" w:cs="Lato"/>
+                <w:b/>
+                <w:color w:val="000000"/>
+                <w:sz w:val="24"/>
+                <w:szCs w:val="24"/>
+              </w:rPr>
+            </w:pPr>
+            <w:r>
+              <w:rPr>
+                <w:rFonts w:ascii="Lato" w:eastAsia="Times New Roman" w:hAnsi="Lato" w:cs="Lato"/>
+                <w:b/>
+                <w:color w:val="000000"/>
+                <w:sz w:val="24"/>
+                <w:szCs w:val="24"/>
+              </w:rPr>
+              <w:t>MSSV</w:t>
+            </w:r>
+          </w:p>
+        </w:tc>
+        <w:tc>
+          <w:tcPr>
+            <w:tcW w:w="2790" w:type="dxa"/>
+            <w:shd w:val="clear" w:color="auto" w:fill="D9D9D9"/>
+            <w:vAlign w:val="center"/>
+          </w:tcPr>
+          <w:p>
+            <w:pPr>
+              <w:spacing w:before="200" w:line="240" w:lineRule="auto"/>
+              <w:jc w:val="center"/>
+              <w:rPr>
+                <w:rFonts w:ascii="Lato" w:eastAsia="Times New Roman" w:hAnsi="Lato" w:cs="Lato"/>
+                <w:b/>
+                <w:color w:val="000000"/>
+                <w:sz w:val="24"/>
+                <w:szCs w:val="24"/>
+              </w:rPr>
+            </w:pPr>
+            <w:r>
+              <w:rPr>
+                <w:rFonts w:ascii="Lato" w:eastAsia="Times New Roman" w:hAnsi="Lato" w:cs="Lato"/>
+                <w:b/>
+                <w:color w:val="000000"/>
+                <w:sz w:val="24"/>
+                <w:szCs w:val="24"/>
+              </w:rPr>
+              <w:t>Họ tên</w:t>
+            </w:r>
+          </w:p>
+        </w:tc>
+        <w:tc>
+          <w:tcPr>
+            <w:tcW w:w="2970" w:type="dxa"/>
+            <w:shd w:val="clear" w:color="auto" w:fill="D9D9D9"/>
+            <w:vAlign w:val="center"/>
+          </w:tcPr>
+          <w:p>
+            <w:pPr>
+              <w:spacing w:before="200" w:line="240" w:lineRule="auto"/>
+              <w:jc w:val="center"/>
+              <w:rPr>
+                <w:rFonts w:ascii="Lato" w:eastAsia="Times New Roman" w:hAnsi="Lato" w:cs="Lato"/>
+                <w:b/>
+                <w:color w:val="000000"/>
+                <w:sz w:val="24"/>
+                <w:szCs w:val="24"/>
+              </w:rPr>
+            </w:pPr>
+            <w:r>
+              <w:rPr>
+                <w:rFonts w:ascii="Lato" w:eastAsia="Times New Roman" w:hAnsi="Lato" w:cs="Lato"/>
+                <w:b/>
+                <w:color w:val="000000"/>
+                <w:sz w:val="24"/>
+                <w:szCs w:val="24"/>
+              </w:rPr>
+              <w:t>Phụ trách</w:t>
+            </w:r>
+          </w:p>
+        </w:tc>
+        <w:tc>
+          <w:tcPr>
+            <w:tcW w:w="1711" w:type="dxa"/>
+            <w:shd w:val="clear" w:color="auto" w:fill="D9D9D9"/>
+          </w:tcPr>
+          <w:p>
+            <w:pPr>
+              <w:spacing w:before="200" w:line="240" w:lineRule="auto"/>
+              <w:jc w:val="center"/>
+              <w:rPr>
+                <w:rFonts w:ascii="Lato" w:eastAsia="Times New Roman" w:hAnsi="Lato" w:cs="Lato"/>
+                <w:b/>
+                <w:color w:val="000000"/>
+                <w:sz w:val="24"/>
+                <w:szCs w:val="24"/>
+              </w:rPr>
+            </w:pPr>
+            <w:r>
+              <w:rPr>
+                <w:rFonts w:ascii="Lato" w:eastAsia="Times New Roman" w:hAnsi="Lato" w:cs="Lato"/>
+                <w:b/>
+                <w:color w:val="000000"/>
+                <w:sz w:val="24"/>
+                <w:szCs w:val="24"/>
+              </w:rPr>
+              <w:t>%</w:t>
+            </w:r>
+          </w:p>
+        </w:tc>
+      </w:tr>
+      <w:tr>
+        <w:trPr>
+          <w:trHeight w:val="376"/>
+        </w:trPr>
+        <w:tc>
+          <w:tcPr>
+            <w:tcW w:w="720" w:type="dxa"/>
+            <w:vAlign w:val="center"/>
+          </w:tcPr>
+          <w:p>
+            <w:pPr>
+              <w:spacing w:before="200" w:line="240" w:lineRule="auto"/>
+              <w:jc w:val="center"/>
+              <w:rPr>
+                <w:rFonts w:ascii="Lato" w:eastAsia="Times New Roman" w:hAnsi="Lato" w:cs="Lato"/>
+                <w:color w:val="000000"/>
+                <w:sz w:val="24"/>
+                <w:szCs w:val="24"/>
+              </w:rPr>
+            </w:pPr>
+            <w:r>
+              <w:rPr>
+                <w:rFonts w:ascii="Lato" w:eastAsia="Times New Roman" w:hAnsi="Lato" w:cs="Lato"/>
+                <w:color w:val="000000"/>
+                <w:sz w:val="24"/>
+                <w:szCs w:val="24"/>
+              </w:rPr>
+              <w:t>1</w:t>
+            </w:r>
+          </w:p>
+        </w:tc>
+        <w:tc>
+          <w:tcPr>
+            <w:tcW w:w="1350" w:type="dxa"/>
+            <w:vAlign w:val="center"/>
+          </w:tcPr>
+          <w:p>
+            <w:pPr>
+              <w:spacing w:before="200" w:line="240" w:lineRule="auto"/>
+              <w:jc w:val="center"/>
+              <w:rPr>
+                <w:rFonts w:ascii="Lato" w:eastAsia="Times New Roman" w:hAnsi="Lato" w:cs="Lato"/>
+                <w:color w:val="000000"/>
+                <w:sz w:val="24"/>
+                <w:szCs w:val="24"/>
+              </w:rPr>
+            </w:pPr>
+            <w:r>
+              <w:rPr>
+                <w:rFonts w:ascii="Lato" w:eastAsia="Times New Roman" w:hAnsi="Lato" w:cs="Lato"/>
+                <w:sz w:val="24"/>
+                <w:szCs w:val="24"/>
+              </w:rPr>
+              <w:t>19127097</w:t>
+            </w:r>
+          </w:p>
+        </w:tc>
+        <w:tc>
+          <w:tcPr>
+            <w:tcW w:w="2790" w:type="dxa"/>
+            <w:vAlign w:val="center"/>
+          </w:tcPr>
+          <w:p>
+            <w:pPr>
+              <w:spacing w:before="200" w:line="240" w:lineRule="auto"/>
+              <w:jc w:val="center"/>
+              <w:rPr>
+                <w:rFonts w:ascii="Lato" w:eastAsia="Times New Roman" w:hAnsi="Lato" w:cs="Lato"/>
+                <w:color w:val="000000"/>
+                <w:sz w:val="24"/>
+                <w:szCs w:val="24"/>
+              </w:rPr>
+            </w:pPr>
+            <w:r>
+              <w:rPr>
+                <w:rFonts w:ascii="Lato" w:eastAsia="Times New Roman" w:hAnsi="Lato" w:cs="Lato"/>
+                <w:sz w:val="24"/>
+                <w:szCs w:val="24"/>
+              </w:rPr>
+              <w:t>Nguyễn Ngọc Phương Anh</w:t>
+            </w:r>
+          </w:p>
+        </w:tc>
+        <w:tc>
+          <w:tcPr>
+            <w:tcW w:w="2970" w:type="dxa"/>
+            <w:vAlign w:val="center"/>
+          </w:tcPr>
+          <w:p>
+            <w:pPr>
+              <w:spacing w:before="200" w:line="240" w:lineRule="auto"/>
+              <w:jc w:val="center"/>
+              <w:rPr>
+                <w:rFonts w:ascii="Lato" w:eastAsia="Times New Roman" w:hAnsi="Lato" w:cs="Lato"/>
+                <w:sz w:val="24"/>
+                <w:szCs w:val="24"/>
+              </w:rPr>
+            </w:pPr>
+            <w:r>
+              <w:rPr>
+                <w:rFonts w:ascii="Lato" w:eastAsia="Times New Roman" w:hAnsi="Lato" w:cs="Lato"/>
+                <w:sz w:val="24"/>
+                <w:szCs w:val="24"/>
+              </w:rPr>
+              <w:t>Xác định vấn đề tranh chấp dữ liệu liệu trong hệ thống và hướng giải quyết</w:t>
+            </w:r>
+            <w:r>
+              <w:rPr>
+                <w:rFonts w:ascii="Lato" w:eastAsia="Times New Roman" w:hAnsi="Lato" w:cs="Lato"/>
+                <w:sz w:val="24"/>
+                <w:szCs w:val="24"/>
+              </w:rPr>
+              <w:t xml:space="preserve"> </w:t>
+            </w:r>
+          </w:p>
+          <w:p>
+            <w:pPr>
+              <w:spacing w:before="200" w:line="240" w:lineRule="auto"/>
+              <w:jc w:val="center"/>
+              <w:rPr>
+                <w:rFonts w:ascii="Lato" w:eastAsia="Times New Roman" w:hAnsi="Lato" w:cs="Lato"/>
+                <w:color w:val="000000"/>
+                <w:sz w:val="24"/>
+                <w:szCs w:val="24"/>
+              </w:rPr>
+            </w:pPr>
+            <w:r>
+              <w:rPr>
+                <w:rFonts w:ascii="Lato" w:eastAsia="Times New Roman" w:hAnsi="Lato" w:cs="Lato"/>
+                <w:sz w:val="24"/>
+                <w:szCs w:val="24"/>
+              </w:rPr>
+              <w:t>Report</w:t>
+            </w:r>
+          </w:p>
+        </w:tc>
+        <w:tc>
+          <w:tcPr>
+            <w:tcW w:w="1711" w:type="dxa"/>
+            <w:vAlign w:val="center"/>
+          </w:tcPr>
+          <w:p>
+            <w:pPr>
+              <w:spacing w:before="200" w:line="240" w:lineRule="auto"/>
+              <w:jc w:val="center"/>
+              <w:rPr>
+                <w:rFonts w:ascii="Lato" w:eastAsia="Times New Roman" w:hAnsi="Lato" w:cs="Lato"/>
+                <w:b/>
+                <w:bCs/>
+                <w:sz w:val="24"/>
+                <w:szCs w:val="24"/>
+              </w:rPr>
+            </w:pPr>
+            <w:r>
+              <w:rPr>
+                <w:rFonts w:ascii="Lato" w:eastAsia="Times New Roman" w:hAnsi="Lato" w:cs="Lato"/>
+                <w:b/>
+                <w:bCs/>
+                <w:sz w:val="24"/>
+                <w:szCs w:val="24"/>
+              </w:rPr>
+              <w:t>27</w:t>
+            </w:r>
+          </w:p>
+        </w:tc>
+      </w:tr>
+      <w:tr>
+        <w:trPr>
+          <w:trHeight w:val="376"/>
+        </w:trPr>
+        <w:tc>
+          <w:tcPr>
+            <w:tcW w:w="720" w:type="dxa"/>
+            <w:vAlign w:val="center"/>
+          </w:tcPr>
+          <w:p>
+            <w:pPr>
+              <w:spacing w:before="200" w:line="240" w:lineRule="auto"/>
+              <w:jc w:val="center"/>
+              <w:rPr>
+                <w:rFonts w:ascii="Lato" w:eastAsia="Times New Roman" w:hAnsi="Lato" w:cs="Lato"/>
+                <w:color w:val="000000"/>
+                <w:sz w:val="24"/>
+                <w:szCs w:val="24"/>
+              </w:rPr>
+            </w:pPr>
+            <w:r>
+              <w:rPr>
+                <w:rFonts w:ascii="Lato" w:eastAsia="Times New Roman" w:hAnsi="Lato" w:cs="Lato"/>
+                <w:color w:val="000000"/>
+                <w:sz w:val="24"/>
+                <w:szCs w:val="24"/>
+              </w:rPr>
+              <w:t>2</w:t>
+            </w:r>
+          </w:p>
+        </w:tc>
+        <w:tc>
+          <w:tcPr>
+            <w:tcW w:w="1350" w:type="dxa"/>
+            <w:vAlign w:val="center"/>
+          </w:tcPr>
+          <w:p>
+            <w:pPr>
+              <w:spacing w:before="200" w:line="240" w:lineRule="auto"/>
+              <w:jc w:val="center"/>
+              <w:rPr>
+                <w:rFonts w:ascii="Lato" w:eastAsia="Times New Roman" w:hAnsi="Lato" w:cs="Lato"/>
+                <w:color w:val="000000"/>
+                <w:sz w:val="24"/>
+                <w:szCs w:val="24"/>
+              </w:rPr>
+            </w:pPr>
+            <w:r>
+              <w:rPr>
+                <w:rFonts w:ascii="Lato" w:eastAsia="Times New Roman" w:hAnsi="Lato" w:cs="Lato"/>
+                <w:sz w:val="24"/>
+                <w:szCs w:val="24"/>
+              </w:rPr>
+              <w:t>19127449</w:t>
+            </w:r>
+          </w:p>
+        </w:tc>
+        <w:tc>
+          <w:tcPr>
+            <w:tcW w:w="2790" w:type="dxa"/>
+            <w:vAlign w:val="center"/>
+          </w:tcPr>
+          <w:p>
+            <w:pPr>
+              <w:spacing w:before="200" w:line="240" w:lineRule="auto"/>
+              <w:jc w:val="center"/>
+              <w:rPr>
+                <w:rFonts w:ascii="Lato" w:eastAsia="Times New Roman" w:hAnsi="Lato" w:cs="Lato"/>
+                <w:color w:val="000000"/>
+                <w:sz w:val="24"/>
+                <w:szCs w:val="24"/>
+              </w:rPr>
+            </w:pPr>
+            <w:r>
+              <w:rPr>
+                <w:rFonts w:ascii="Lato" w:eastAsia="Times New Roman" w:hAnsi="Lato" w:cs="Lato"/>
+                <w:sz w:val="24"/>
+                <w:szCs w:val="24"/>
+              </w:rPr>
+              <w:t>Phùng Anh Khoa</w:t>
+            </w:r>
+          </w:p>
+        </w:tc>
+        <w:tc>
+          <w:tcPr>
+            <w:tcW w:w="2970" w:type="dxa"/>
+            <w:vAlign w:val="center"/>
+          </w:tcPr>
+          <w:p>
+            <w:pPr>
+              <w:spacing w:before="200" w:line="240" w:lineRule="auto"/>
+              <w:jc w:val="center"/>
+              <w:rPr>
+                <w:rFonts w:ascii="Lato" w:eastAsia="Times New Roman" w:hAnsi="Lato" w:cs="Lato"/>
+                <w:sz w:val="24"/>
+                <w:szCs w:val="24"/>
+              </w:rPr>
+            </w:pPr>
+            <w:r>
+              <w:rPr>
+                <w:rFonts w:ascii="Lato" w:eastAsia="Times New Roman" w:hAnsi="Lato" w:cs="Lato"/>
+                <w:sz w:val="24"/>
+                <w:szCs w:val="24"/>
+              </w:rPr>
+              <w:t xml:space="preserve">Xác định vấn đề tranh chấp dữ liệu liệu trong hệ thống và hướng giải quyết </w:t>
+            </w:r>
+          </w:p>
+          <w:p>
+            <w:pPr>
+              <w:spacing w:before="200" w:line="240" w:lineRule="auto"/>
+              <w:jc w:val="center"/>
+              <w:rPr>
+                <w:rFonts w:ascii="Lato" w:eastAsia="Times New Roman" w:hAnsi="Lato" w:cs="Lato"/>
+                <w:color w:val="000000"/>
+                <w:sz w:val="24"/>
+                <w:szCs w:val="24"/>
+              </w:rPr>
+            </w:pPr>
+            <w:r>
+              <w:rPr>
+                <w:rFonts w:ascii="Lato" w:eastAsia="Times New Roman" w:hAnsi="Lato" w:cs="Lato"/>
+                <w:sz w:val="24"/>
+                <w:szCs w:val="24"/>
+              </w:rPr>
+              <w:t>Report</w:t>
+            </w:r>
+          </w:p>
+        </w:tc>
+        <w:tc>
+          <w:tcPr>
+            <w:tcW w:w="1711" w:type="dxa"/>
+            <w:vAlign w:val="center"/>
+          </w:tcPr>
+          <w:p>
+            <w:pPr>
+              <w:spacing w:before="200" w:line="240" w:lineRule="auto"/>
+              <w:jc w:val="center"/>
+              <w:rPr>
+                <w:rFonts w:ascii="Lato" w:eastAsia="Times New Roman" w:hAnsi="Lato" w:cs="Lato"/>
+                <w:b/>
+                <w:bCs/>
+                <w:sz w:val="24"/>
+                <w:szCs w:val="24"/>
+              </w:rPr>
+            </w:pPr>
+            <w:r>
+              <w:rPr>
+                <w:rFonts w:ascii="Lato" w:eastAsia="Times New Roman" w:hAnsi="Lato" w:cs="Lato"/>
+                <w:b/>
+                <w:bCs/>
+                <w:sz w:val="24"/>
+                <w:szCs w:val="24"/>
+              </w:rPr>
+              <w:t>27</w:t>
+            </w:r>
+          </w:p>
+        </w:tc>
+      </w:tr>
+      <w:tr>
+        <w:trPr>
+          <w:trHeight w:val="376"/>
+        </w:trPr>
+        <w:tc>
+          <w:tcPr>
+            <w:tcW w:w="720" w:type="dxa"/>
+            <w:vAlign w:val="center"/>
+          </w:tcPr>
+          <w:p>
+            <w:pPr>
+              <w:spacing w:before="200" w:line="240" w:lineRule="auto"/>
+              <w:jc w:val="center"/>
+              <w:rPr>
+                <w:rFonts w:ascii="Lato" w:eastAsia="Times New Roman" w:hAnsi="Lato" w:cs="Lato"/>
+                <w:color w:val="000000"/>
+                <w:sz w:val="24"/>
+                <w:szCs w:val="24"/>
+              </w:rPr>
+            </w:pPr>
+            <w:r>
+              <w:rPr>
+                <w:rFonts w:ascii="Lato" w:eastAsia="Times New Roman" w:hAnsi="Lato" w:cs="Lato"/>
+                <w:color w:val="000000"/>
+                <w:sz w:val="24"/>
+                <w:szCs w:val="24"/>
+              </w:rPr>
+              <w:t>3</w:t>
+            </w:r>
+          </w:p>
+        </w:tc>
+        <w:tc>
+          <w:tcPr>
+            <w:tcW w:w="1350" w:type="dxa"/>
+            <w:vAlign w:val="center"/>
+          </w:tcPr>
+          <w:p>
+            <w:pPr>
+              <w:spacing w:before="200" w:line="240" w:lineRule="auto"/>
+              <w:jc w:val="center"/>
+              <w:rPr>
+                <w:rFonts w:ascii="Lato" w:eastAsia="Times New Roman" w:hAnsi="Lato" w:cs="Lato"/>
+                <w:color w:val="000000"/>
+                <w:sz w:val="24"/>
+                <w:szCs w:val="24"/>
+              </w:rPr>
+            </w:pPr>
+            <w:r>
+              <w:rPr>
+                <w:rFonts w:ascii="Lato" w:eastAsia="Times New Roman" w:hAnsi="Lato" w:cs="Lato"/>
+                <w:sz w:val="24"/>
+                <w:szCs w:val="24"/>
+              </w:rPr>
+              <w:t>19127095</w:t>
+            </w:r>
+          </w:p>
+        </w:tc>
+        <w:tc>
+          <w:tcPr>
+            <w:tcW w:w="2790" w:type="dxa"/>
+            <w:vAlign w:val="center"/>
+          </w:tcPr>
+          <w:p>
+            <w:pPr>
+              <w:spacing w:before="200" w:line="240" w:lineRule="auto"/>
+              <w:jc w:val="center"/>
+              <w:rPr>
+                <w:rFonts w:ascii="Lato" w:eastAsia="Times New Roman" w:hAnsi="Lato" w:cs="Lato"/>
+                <w:color w:val="000000"/>
+                <w:sz w:val="24"/>
+                <w:szCs w:val="24"/>
+              </w:rPr>
+            </w:pPr>
+            <w:r>
+              <w:rPr>
+                <w:rFonts w:ascii="Lato" w:eastAsia="Times New Roman" w:hAnsi="Lato" w:cs="Lato"/>
+                <w:sz w:val="24"/>
+                <w:szCs w:val="24"/>
+              </w:rPr>
+              <w:t>Ngô Huy Anh</w:t>
+            </w:r>
+          </w:p>
+        </w:tc>
+        <w:tc>
+          <w:tcPr>
+            <w:tcW w:w="2970" w:type="dxa"/>
+            <w:vAlign w:val="center"/>
+          </w:tcPr>
+          <w:p>
+            <w:pPr>
+              <w:spacing w:before="200" w:line="240" w:lineRule="auto"/>
+              <w:jc w:val="center"/>
+              <w:rPr>
+                <w:rFonts w:ascii="Lato" w:eastAsia="Times New Roman" w:hAnsi="Lato" w:cs="Lato"/>
+                <w:sz w:val="24"/>
+                <w:szCs w:val="24"/>
+              </w:rPr>
+            </w:pPr>
+            <w:r>
+              <w:rPr>
+                <w:rFonts w:ascii="Lato" w:eastAsia="Times New Roman" w:hAnsi="Lato" w:cs="Lato"/>
+                <w:sz w:val="24"/>
+                <w:szCs w:val="24"/>
+              </w:rPr>
+              <w:t xml:space="preserve">Xác định vấn đề tranh chấp dữ liệu liệu trong hệ thống và hướng giải quyết </w:t>
+            </w:r>
+          </w:p>
+          <w:p>
+            <w:pPr>
+              <w:spacing w:before="200" w:line="240" w:lineRule="auto"/>
+              <w:jc w:val="center"/>
+              <w:rPr>
+                <w:rFonts w:ascii="Lato" w:eastAsia="Times New Roman" w:hAnsi="Lato" w:cs="Lato"/>
+                <w:sz w:val="24"/>
+                <w:szCs w:val="24"/>
+              </w:rPr>
+            </w:pPr>
+            <w:r>
+              <w:rPr>
+                <w:rFonts w:ascii="Lato" w:eastAsia="Times New Roman" w:hAnsi="Lato" w:cs="Lato"/>
+                <w:sz w:val="24"/>
+                <w:szCs w:val="24"/>
+              </w:rPr>
+              <w:t>Report</w:t>
+            </w:r>
+          </w:p>
+        </w:tc>
+        <w:tc>
+          <w:tcPr>
+            <w:tcW w:w="1711" w:type="dxa"/>
+            <w:vAlign w:val="center"/>
+          </w:tcPr>
+          <w:p>
+            <w:pPr>
+              <w:spacing w:before="200" w:line="240" w:lineRule="auto"/>
+              <w:jc w:val="center"/>
+              <w:rPr>
+                <w:rFonts w:ascii="Lato" w:eastAsia="Times New Roman" w:hAnsi="Lato" w:cs="Lato"/>
+                <w:b/>
+                <w:bCs/>
+                <w:sz w:val="24"/>
+                <w:szCs w:val="24"/>
+              </w:rPr>
+            </w:pPr>
+            <w:r>
+              <w:rPr>
+                <w:rFonts w:ascii="Lato" w:eastAsia="Times New Roman" w:hAnsi="Lato" w:cs="Lato"/>
+                <w:b/>
+                <w:bCs/>
+                <w:sz w:val="24"/>
+                <w:szCs w:val="24"/>
+              </w:rPr>
+              <w:t>27</w:t>
+            </w:r>
+          </w:p>
+        </w:tc>
+      </w:tr>
+      <w:tr>
+        <w:trPr>
+          <w:trHeight w:val="376"/>
+        </w:trPr>
+        <w:tc>
+          <w:tcPr>
+            <w:tcW w:w="7830" w:type="dxa"/>
+            <w:gridSpan w:val="4"/>
+            <w:shd w:val="clear" w:color="auto" w:fill="AEAAAA" w:themeFill="background2" w:themeFillShade="BF"/>
+            <w:vAlign w:val="center"/>
+          </w:tcPr>
+          <w:p>
+            <w:pPr>
+              <w:spacing w:before="200" w:line="240" w:lineRule="auto"/>
+              <w:jc w:val="center"/>
+              <w:rPr>
+                <w:rFonts w:ascii="Lato" w:eastAsia="Times New Roman" w:hAnsi="Lato" w:cs="Lato"/>
+                <w:b/>
+                <w:bCs/>
+                <w:sz w:val="24"/>
+                <w:szCs w:val="24"/>
+              </w:rPr>
+            </w:pPr>
+            <w:r>
+              <w:rPr>
+                <w:rFonts w:ascii="Lato" w:eastAsia="Times New Roman" w:hAnsi="Lato" w:cs="Lato"/>
+                <w:b/>
+                <w:bCs/>
+                <w:sz w:val="24"/>
+                <w:szCs w:val="24"/>
+              </w:rPr>
+              <w:t>Total</w:t>
+            </w:r>
+          </w:p>
+        </w:tc>
+        <w:tc>
+          <w:tcPr>
+            <w:tcW w:w="1711" w:type="dxa"/>
+            <w:vAlign w:val="center"/>
+          </w:tcPr>
+          <w:p>
+            <w:pPr>
+              <w:spacing w:before="200" w:line="240" w:lineRule="auto"/>
+              <w:jc w:val="center"/>
+              <w:rPr>
+                <w:rFonts w:ascii="Lato" w:eastAsia="Times New Roman" w:hAnsi="Lato" w:cs="Lato"/>
+                <w:b/>
+                <w:bCs/>
+                <w:sz w:val="24"/>
+                <w:szCs w:val="24"/>
+              </w:rPr>
+            </w:pPr>
+          </w:p>
+        </w:tc>
+      </w:tr>
+    </w:tbl>
+    <w:p>
+      <w:pPr>
+        <w:spacing w:line="240" w:lineRule="auto"/>
+        <w:rPr>
+          <w:rFonts w:ascii="Lato" w:hAnsi="Lato" w:cs="Lato"/>
+          <w:b/>
+          <w:bCs/>
+          <w:sz w:val="20"/>
+          <w:szCs w:val="20"/>
+        </w:rPr>
+      </w:pPr>
+    </w:p>
+    <w:p>
+      <w:pPr>
+        <w:spacing w:line="240" w:lineRule="auto"/>
+        <w:jc w:val="center"/>
+        <w:rPr>
+          <w:rFonts w:ascii="Lato" w:hAnsi="Lato" w:cs="Lato"/>
+          <w:b/>
+          <w:bCs/>
+          <w:sz w:val="20"/>
+          <w:szCs w:val="20"/>
+        </w:rPr>
+      </w:pPr>
+    </w:p>
+    <w:p>
+      <w:pPr>
+        <w:pStyle w:val="ListParagraph"/>
+        <w:numPr>
+          <w:ilvl w:val="0"/>
+          <w:numId w:val="2"/>
+        </w:numPr>
+        <w:spacing w:line="240" w:lineRule="auto"/>
+        <w:ind w:left="360"/>
+        <w:jc w:val="center"/>
+        <w:outlineLvl w:val="1"/>
+        <w:rPr>
+          <w:rFonts w:ascii="Lato" w:hAnsi="Lato" w:cs="Lato"/>
+          <w:b/>
+          <w:bCs/>
+          <w:sz w:val="20"/>
+          <w:szCs w:val="20"/>
+        </w:rPr>
+      </w:pPr>
+      <w:bookmarkStart w:id="7" w:name="_Toc87003384"/>
+      <w:bookmarkStart w:id="8" w:name="_Toc89104494"/>
+      <w:r>
+        <w:rPr>
+          <w:rFonts w:ascii="Lato" w:hAnsi="Lato" w:cs="Lato"/>
+          <w:b/>
+          <w:bCs/>
+          <w:sz w:val="28"/>
+          <w:szCs w:val="28"/>
+        </w:rPr>
+        <w:lastRenderedPageBreak/>
+        <w:t xml:space="preserve">Phần trăm hoàn thành công việc – Thống kê lần </w:t>
+      </w:r>
+      <w:r>
+        <w:rPr>
+          <w:rFonts w:ascii="Lato" w:hAnsi="Lato" w:cs="Lato"/>
+          <w:b/>
+          <w:bCs/>
+          <w:sz w:val="28"/>
+          <w:szCs w:val="28"/>
+        </w:rPr>
+        <w:t>3</w:t>
+      </w:r>
+      <w:r>
+        <w:rPr>
+          <w:rFonts w:ascii="Lato" w:hAnsi="Lato" w:cs="Lato"/>
+          <w:b/>
+          <w:bCs/>
+          <w:sz w:val="28"/>
+          <w:szCs w:val="28"/>
+        </w:rPr>
+        <w:t xml:space="preserve">: </w:t>
+      </w:r>
+      <w:r>
+        <w:rPr>
+          <w:rFonts w:ascii="Lato" w:hAnsi="Lato" w:cs="Lato"/>
+          <w:b/>
+          <w:bCs/>
+          <w:sz w:val="28"/>
+          <w:szCs w:val="28"/>
+        </w:rPr>
+        <w:t>30</w:t>
+      </w:r>
+      <w:r>
+        <w:rPr>
+          <w:rFonts w:ascii="Lato" w:hAnsi="Lato" w:cs="Lato"/>
+          <w:b/>
+          <w:bCs/>
+          <w:sz w:val="28"/>
+          <w:szCs w:val="28"/>
+        </w:rPr>
+        <w:t>/11/2021</w:t>
+      </w:r>
+      <w:bookmarkEnd w:id="7"/>
+      <w:bookmarkEnd w:id="8"/>
+    </w:p>
+    <w:tbl>
+      <w:tblPr>
+        <w:tblpPr w:leftFromText="180" w:rightFromText="180" w:vertAnchor="page" w:horzAnchor="margin" w:tblpXSpec="center" w:tblpY="1981"/>
+        <w:tblW w:w="9715" w:type="dxa"/>
+        <w:tblBorders>
+          <w:top w:val="single" w:sz="4" w:space="0" w:color="000000"/>
+          <w:left w:val="single" w:sz="4" w:space="0" w:color="000000"/>
+          <w:bottom w:val="single" w:sz="4" w:space="0" w:color="000000"/>
+          <w:right w:val="single" w:sz="4" w:space="0" w:color="000000"/>
+          <w:insideH w:val="single" w:sz="4" w:space="0" w:color="000000"/>
+          <w:insideV w:val="single" w:sz="4" w:space="0" w:color="000000"/>
+        </w:tblBorders>
+        <w:tblLayout w:type="fixed"/>
+        <w:tblLook w:val="0400" w:firstRow="0" w:lastRow="0" w:firstColumn="0" w:lastColumn="0" w:noHBand="0" w:noVBand="1"/>
+      </w:tblPr>
+      <w:tblGrid>
+        <w:gridCol w:w="720"/>
+        <w:gridCol w:w="1350"/>
+        <w:gridCol w:w="2880"/>
+        <w:gridCol w:w="3685"/>
+        <w:gridCol w:w="1080"/>
+      </w:tblGrid>
+      <w:tr>
+        <w:trPr>
+          <w:trHeight w:val="494"/>
+        </w:trPr>
+        <w:tc>
+          <w:tcPr>
+            <w:tcW w:w="720" w:type="dxa"/>
+            <w:shd w:val="clear" w:color="auto" w:fill="D9D9D9"/>
+            <w:vAlign w:val="center"/>
+          </w:tcPr>
+          <w:bookmarkEnd w:id="1"/>
+          <w:p>
+            <w:pPr>
+              <w:spacing w:before="200" w:line="240" w:lineRule="auto"/>
+              <w:jc w:val="center"/>
+              <w:rPr>
+                <w:rFonts w:ascii="Lato" w:eastAsia="Times New Roman" w:hAnsi="Lato" w:cs="Lato"/>
+                <w:b/>
+                <w:color w:val="000000"/>
+                <w:sz w:val="24"/>
+                <w:szCs w:val="24"/>
+              </w:rPr>
+            </w:pPr>
+            <w:r>
+              <w:rPr>
+                <w:rFonts w:ascii="Lato" w:eastAsia="Times New Roman" w:hAnsi="Lato" w:cs="Lato"/>
+                <w:b/>
+                <w:color w:val="000000"/>
+                <w:sz w:val="24"/>
+                <w:szCs w:val="24"/>
+              </w:rPr>
+              <w:t>STT</w:t>
+            </w:r>
+          </w:p>
+        </w:tc>
+        <w:tc>
+          <w:tcPr>
+            <w:tcW w:w="1350" w:type="dxa"/>
+            <w:shd w:val="clear" w:color="auto" w:fill="D9D9D9"/>
+            <w:vAlign w:val="center"/>
+          </w:tcPr>
+          <w:p>
+            <w:pPr>
+              <w:spacing w:before="200" w:line="240" w:lineRule="auto"/>
+              <w:jc w:val="center"/>
+              <w:rPr>
+                <w:rFonts w:ascii="Lato" w:eastAsia="Times New Roman" w:hAnsi="Lato" w:cs="Lato"/>
+                <w:b/>
+                <w:color w:val="000000"/>
+                <w:sz w:val="24"/>
+                <w:szCs w:val="24"/>
+              </w:rPr>
+            </w:pPr>
+            <w:r>
+              <w:rPr>
+                <w:rFonts w:ascii="Lato" w:eastAsia="Times New Roman" w:hAnsi="Lato" w:cs="Lato"/>
+                <w:b/>
+                <w:color w:val="000000"/>
+                <w:sz w:val="24"/>
+                <w:szCs w:val="24"/>
+              </w:rPr>
+              <w:t>MSSV</w:t>
+            </w:r>
+          </w:p>
+        </w:tc>
+        <w:tc>
+          <w:tcPr>
+            <w:tcW w:w="2880" w:type="dxa"/>
+            <w:shd w:val="clear" w:color="auto" w:fill="D9D9D9"/>
+            <w:vAlign w:val="center"/>
+          </w:tcPr>
+          <w:p>
+            <w:pPr>
+              <w:spacing w:before="200" w:line="240" w:lineRule="auto"/>
+              <w:jc w:val="center"/>
+              <w:rPr>
+                <w:rFonts w:ascii="Lato" w:eastAsia="Times New Roman" w:hAnsi="Lato" w:cs="Lato"/>
+                <w:b/>
+                <w:color w:val="000000"/>
+                <w:sz w:val="24"/>
+                <w:szCs w:val="24"/>
+              </w:rPr>
+            </w:pPr>
+            <w:r>
+              <w:rPr>
+                <w:rFonts w:ascii="Lato" w:eastAsia="Times New Roman" w:hAnsi="Lato" w:cs="Lato"/>
+                <w:b/>
+                <w:color w:val="000000"/>
+                <w:sz w:val="24"/>
+                <w:szCs w:val="24"/>
+              </w:rPr>
+              <w:t>Họ tên</w:t>
+            </w:r>
+          </w:p>
+        </w:tc>
+        <w:tc>
+          <w:tcPr>
+            <w:tcW w:w="3685" w:type="dxa"/>
+            <w:shd w:val="clear" w:color="auto" w:fill="D9D9D9"/>
+            <w:vAlign w:val="center"/>
+          </w:tcPr>
+          <w:p>
+            <w:pPr>
+              <w:spacing w:before="200" w:line="240" w:lineRule="auto"/>
+              <w:jc w:val="center"/>
+              <w:rPr>
+                <w:rFonts w:ascii="Lato" w:eastAsia="Times New Roman" w:hAnsi="Lato" w:cs="Lato"/>
+                <w:b/>
+                <w:color w:val="000000"/>
+                <w:sz w:val="24"/>
+                <w:szCs w:val="24"/>
+              </w:rPr>
+            </w:pPr>
+            <w:r>
+              <w:rPr>
+                <w:rFonts w:ascii="Lato" w:eastAsia="Times New Roman" w:hAnsi="Lato" w:cs="Lato"/>
+                <w:b/>
+                <w:color w:val="000000"/>
+                <w:sz w:val="24"/>
+                <w:szCs w:val="24"/>
+              </w:rPr>
+              <w:t>Công việc</w:t>
+            </w:r>
+          </w:p>
+        </w:tc>
+        <w:tc>
+          <w:tcPr>
+            <w:tcW w:w="1080" w:type="dxa"/>
+            <w:shd w:val="clear" w:color="auto" w:fill="D9D9D9"/>
+            <w:vAlign w:val="center"/>
+          </w:tcPr>
+          <w:p>
+            <w:pPr>
+              <w:spacing w:before="200" w:line="240" w:lineRule="auto"/>
+              <w:jc w:val="center"/>
+              <w:rPr>
+                <w:rFonts w:ascii="Lato" w:eastAsia="Times New Roman" w:hAnsi="Lato" w:cs="Lato"/>
+                <w:b/>
+                <w:color w:val="000000"/>
+                <w:sz w:val="24"/>
+                <w:szCs w:val="24"/>
+              </w:rPr>
+            </w:pPr>
+            <w:r>
+              <w:rPr>
+                <w:rFonts w:ascii="Lato" w:eastAsia="Times New Roman" w:hAnsi="Lato" w:cs="Lato"/>
+                <w:b/>
+                <w:color w:val="000000"/>
+                <w:sz w:val="24"/>
+                <w:szCs w:val="24"/>
+              </w:rPr>
+              <w:t>%</w:t>
+            </w:r>
+          </w:p>
+        </w:tc>
+      </w:tr>
+      <w:tr>
+        <w:tc>
+          <w:tcPr>
+            <w:tcW w:w="720" w:type="dxa"/>
+            <w:vAlign w:val="center"/>
+          </w:tcPr>
+          <w:p>
+            <w:pPr>
+              <w:spacing w:before="200" w:line="240" w:lineRule="auto"/>
+              <w:jc w:val="center"/>
+              <w:rPr>
+                <w:rFonts w:ascii="Lato" w:eastAsia="Times New Roman" w:hAnsi="Lato" w:cs="Lato"/>
+                <w:color w:val="000000"/>
+                <w:sz w:val="24"/>
+                <w:szCs w:val="24"/>
+              </w:rPr>
+            </w:pPr>
+            <w:r>
+              <w:rPr>
+                <w:rFonts w:ascii="Lato" w:eastAsia="Times New Roman" w:hAnsi="Lato" w:cs="Lato"/>
+                <w:color w:val="000000"/>
+                <w:sz w:val="24"/>
+                <w:szCs w:val="24"/>
+              </w:rPr>
+              <w:t>1</w:t>
+            </w:r>
+          </w:p>
+        </w:tc>
+        <w:tc>
+          <w:tcPr>
+            <w:tcW w:w="1350" w:type="dxa"/>
+            <w:vAlign w:val="center"/>
+          </w:tcPr>
+          <w:p>
+            <w:pPr>
+              <w:spacing w:before="200" w:line="240" w:lineRule="auto"/>
+              <w:jc w:val="center"/>
+              <w:rPr>
+                <w:rFonts w:ascii="Lato" w:eastAsia="Times New Roman" w:hAnsi="Lato" w:cs="Lato"/>
+                <w:color w:val="000000"/>
+                <w:sz w:val="24"/>
+                <w:szCs w:val="24"/>
+              </w:rPr>
+            </w:pPr>
+            <w:r>
+              <w:rPr>
+                <w:rFonts w:ascii="Lato" w:eastAsia="Times New Roman" w:hAnsi="Lato" w:cs="Lato"/>
+                <w:sz w:val="24"/>
+                <w:szCs w:val="24"/>
+              </w:rPr>
+              <w:t>19127097</w:t>
+            </w:r>
+          </w:p>
+        </w:tc>
+        <w:tc>
+          <w:tcPr>
+            <w:tcW w:w="2880" w:type="dxa"/>
+            <w:vAlign w:val="center"/>
+          </w:tcPr>
+          <w:p>
+            <w:pPr>
+              <w:spacing w:before="200" w:line="240" w:lineRule="auto"/>
+              <w:jc w:val="center"/>
+              <w:rPr>
+                <w:rFonts w:ascii="Lato" w:eastAsia="Times New Roman" w:hAnsi="Lato" w:cs="Lato"/>
+                <w:color w:val="000000"/>
+                <w:sz w:val="24"/>
+                <w:szCs w:val="24"/>
+              </w:rPr>
+            </w:pPr>
+            <w:r>
+              <w:rPr>
+                <w:rFonts w:ascii="Lato" w:eastAsia="Times New Roman" w:hAnsi="Lato" w:cs="Lato"/>
+                <w:sz w:val="24"/>
+                <w:szCs w:val="24"/>
+              </w:rPr>
+              <w:t>Nguyễn Ngọc Phương Anh</w:t>
+            </w:r>
+          </w:p>
+        </w:tc>
+        <w:tc>
+          <w:tcPr>
+            <w:tcW w:w="3685" w:type="dxa"/>
+            <w:vAlign w:val="center"/>
+          </w:tcPr>
+          <w:p>
+            <w:pPr>
+              <w:spacing w:before="200" w:line="240" w:lineRule="auto"/>
+              <w:jc w:val="center"/>
+              <w:rPr>
+                <w:rFonts w:ascii="Lato" w:eastAsia="Times New Roman" w:hAnsi="Lato" w:cs="Lato"/>
+                <w:sz w:val="24"/>
+                <w:szCs w:val="24"/>
+              </w:rPr>
+            </w:pPr>
+            <w:r>
+              <w:rPr>
+                <w:rFonts w:ascii="Lato" w:eastAsia="Times New Roman" w:hAnsi="Lato" w:cs="Lato"/>
+                <w:sz w:val="24"/>
+                <w:szCs w:val="24"/>
+              </w:rPr>
+              <w:t>Xác định tình huống tranh chấp</w:t>
+            </w:r>
+            <w:r>
+              <w:rPr>
+                <w:rFonts w:ascii="Lato" w:eastAsia="Times New Roman" w:hAnsi="Lato" w:cs="Lato"/>
+                <w:sz w:val="24"/>
+                <w:szCs w:val="24"/>
+              </w:rPr>
+              <w:t xml:space="preserve"> và code </w:t>
+            </w:r>
+            <w:r>
+              <w:rPr>
+                <w:rFonts w:ascii="Lato" w:eastAsia="Times New Roman" w:hAnsi="Lato" w:cs="Lato"/>
+                <w:sz w:val="24"/>
+                <w:szCs w:val="24"/>
+              </w:rPr>
+              <w:t xml:space="preserve">: </w:t>
+            </w:r>
+            <w:r>
+              <w:rPr>
+                <w:rFonts w:ascii="Lato" w:eastAsia="Times New Roman" w:hAnsi="Lato" w:cs="Lato"/>
+                <w:b/>
+                <w:bCs/>
+                <w:sz w:val="24"/>
+                <w:szCs w:val="24"/>
+              </w:rPr>
+              <w:t>Conversion Deadlock, Phantom read</w:t>
+            </w:r>
+          </w:p>
+          <w:p>
+            <w:pPr>
+              <w:spacing w:before="200" w:line="240" w:lineRule="auto"/>
+              <w:jc w:val="center"/>
+              <w:rPr>
+                <w:rFonts w:ascii="Lato" w:eastAsia="Times New Roman" w:hAnsi="Lato" w:cs="Lato"/>
+                <w:color w:val="000000"/>
+                <w:sz w:val="24"/>
+                <w:szCs w:val="24"/>
+              </w:rPr>
+            </w:pPr>
+            <w:r>
+              <w:rPr>
+                <w:rFonts w:ascii="Lato" w:eastAsia="Times New Roman" w:hAnsi="Lato" w:cs="Lato"/>
+                <w:sz w:val="24"/>
+                <w:szCs w:val="24"/>
+              </w:rPr>
+              <w:t>Report</w:t>
+            </w:r>
+          </w:p>
+        </w:tc>
+        <w:tc>
+          <w:tcPr>
+            <w:tcW w:w="1080" w:type="dxa"/>
+            <w:vAlign w:val="center"/>
+          </w:tcPr>
+          <w:p>
+            <w:pPr>
+              <w:spacing w:before="200" w:line="240" w:lineRule="auto"/>
+              <w:jc w:val="center"/>
+              <w:rPr>
+                <w:rFonts w:ascii="Lato" w:eastAsia="Times New Roman" w:hAnsi="Lato" w:cs="Lato"/>
+                <w:b/>
+                <w:bCs/>
+                <w:color w:val="000000"/>
+                <w:sz w:val="24"/>
+                <w:szCs w:val="24"/>
+              </w:rPr>
+            </w:pPr>
+            <w:r>
+              <w:rPr>
+                <w:rFonts w:ascii="Lato" w:eastAsia="Times New Roman" w:hAnsi="Lato" w:cs="Lato"/>
+                <w:b/>
+                <w:bCs/>
+                <w:color w:val="000000"/>
+                <w:sz w:val="24"/>
+                <w:szCs w:val="24"/>
+              </w:rPr>
+              <w:t>100</w:t>
+            </w:r>
+          </w:p>
+        </w:tc>
+      </w:tr>
+      <w:tr>
+        <w:tc>
+          <w:tcPr>
+            <w:tcW w:w="720" w:type="dxa"/>
+            <w:vAlign w:val="center"/>
+          </w:tcPr>
+          <w:p>
+            <w:pPr>
+              <w:spacing w:before="200" w:line="240" w:lineRule="auto"/>
+              <w:jc w:val="center"/>
+              <w:rPr>
+                <w:rFonts w:ascii="Lato" w:eastAsia="Times New Roman" w:hAnsi="Lato" w:cs="Lato"/>
+                <w:color w:val="000000"/>
+                <w:sz w:val="24"/>
+                <w:szCs w:val="24"/>
+              </w:rPr>
+            </w:pPr>
+            <w:r>
+              <w:rPr>
+                <w:rFonts w:ascii="Lato" w:eastAsia="Times New Roman" w:hAnsi="Lato" w:cs="Lato"/>
+                <w:color w:val="000000"/>
+                <w:sz w:val="24"/>
+                <w:szCs w:val="24"/>
+              </w:rPr>
+              <w:t>2</w:t>
+            </w:r>
+          </w:p>
+        </w:tc>
+        <w:tc>
+          <w:tcPr>
+            <w:tcW w:w="1350" w:type="dxa"/>
+            <w:vAlign w:val="center"/>
+          </w:tcPr>
+          <w:p>
+            <w:pPr>
+              <w:spacing w:before="200" w:line="240" w:lineRule="auto"/>
+              <w:jc w:val="center"/>
+              <w:rPr>
+                <w:rFonts w:ascii="Lato" w:eastAsia="Times New Roman" w:hAnsi="Lato" w:cs="Lato"/>
+                <w:color w:val="000000"/>
+                <w:sz w:val="24"/>
+                <w:szCs w:val="24"/>
+              </w:rPr>
+            </w:pPr>
+            <w:r>
+              <w:rPr>
+                <w:rFonts w:ascii="Lato" w:eastAsia="Times New Roman" w:hAnsi="Lato" w:cs="Lato"/>
+                <w:sz w:val="24"/>
+                <w:szCs w:val="24"/>
+              </w:rPr>
+              <w:t>19127449</w:t>
+            </w:r>
+          </w:p>
+        </w:tc>
+        <w:tc>
+          <w:tcPr>
+            <w:tcW w:w="2880" w:type="dxa"/>
+            <w:vAlign w:val="center"/>
+          </w:tcPr>
+          <w:p>
+            <w:pPr>
+              <w:spacing w:before="200" w:line="240" w:lineRule="auto"/>
+              <w:jc w:val="center"/>
+              <w:rPr>
+                <w:rFonts w:ascii="Lato" w:eastAsia="Times New Roman" w:hAnsi="Lato" w:cs="Lato"/>
+                <w:color w:val="000000"/>
+                <w:sz w:val="24"/>
+                <w:szCs w:val="24"/>
+              </w:rPr>
+            </w:pPr>
+            <w:r>
+              <w:rPr>
+                <w:rFonts w:ascii="Lato" w:eastAsia="Times New Roman" w:hAnsi="Lato" w:cs="Lato"/>
+                <w:sz w:val="24"/>
+                <w:szCs w:val="24"/>
+              </w:rPr>
+              <w:t>Phùng Anh Khoa</w:t>
+            </w:r>
+          </w:p>
+        </w:tc>
+        <w:tc>
+          <w:tcPr>
+            <w:tcW w:w="3685" w:type="dxa"/>
+            <w:vAlign w:val="center"/>
+          </w:tcPr>
+          <w:p>
+            <w:pPr>
+              <w:spacing w:before="200" w:line="240" w:lineRule="auto"/>
+              <w:jc w:val="center"/>
+              <w:rPr>
+                <w:rFonts w:ascii="Lato" w:eastAsia="Times New Roman" w:hAnsi="Lato" w:cs="Lato"/>
+                <w:b/>
+                <w:bCs/>
+                <w:sz w:val="24"/>
+                <w:szCs w:val="24"/>
+              </w:rPr>
+            </w:pPr>
+            <w:r>
+              <w:rPr>
+                <w:rFonts w:ascii="Lato" w:eastAsia="Times New Roman" w:hAnsi="Lato" w:cs="Lato"/>
+                <w:sz w:val="24"/>
+                <w:szCs w:val="24"/>
+              </w:rPr>
+              <w:t>Xác định tình huống tranh chấp và code</w:t>
+            </w:r>
+            <w:r>
+              <w:rPr>
+                <w:rFonts w:ascii="Lato" w:eastAsia="Times New Roman" w:hAnsi="Lato" w:cs="Lato"/>
+                <w:sz w:val="24"/>
+                <w:szCs w:val="24"/>
+              </w:rPr>
+              <w:t xml:space="preserve"> </w:t>
+            </w:r>
+            <w:r>
+              <w:rPr>
+                <w:rFonts w:ascii="Lato" w:eastAsia="Times New Roman" w:hAnsi="Lato" w:cs="Lato"/>
+                <w:sz w:val="24"/>
+                <w:szCs w:val="24"/>
+              </w:rPr>
+              <w:t xml:space="preserve">: </w:t>
+            </w:r>
+            <w:r>
+              <w:rPr>
+                <w:rFonts w:ascii="Lato" w:eastAsia="Times New Roman" w:hAnsi="Lato" w:cs="Lato"/>
+                <w:b/>
+                <w:bCs/>
+                <w:sz w:val="24"/>
+                <w:szCs w:val="24"/>
+              </w:rPr>
+              <w:t>Unrepeatable Read, Cycle Deadlock</w:t>
+            </w:r>
+          </w:p>
+          <w:p>
+            <w:pPr>
+              <w:spacing w:before="200" w:line="240" w:lineRule="auto"/>
+              <w:jc w:val="center"/>
+              <w:rPr>
+                <w:rFonts w:ascii="Lato" w:eastAsia="Times New Roman" w:hAnsi="Lato" w:cs="Lato"/>
+                <w:color w:val="000000"/>
+                <w:sz w:val="24"/>
+                <w:szCs w:val="24"/>
+              </w:rPr>
+            </w:pPr>
+            <w:r>
+              <w:rPr>
+                <w:rFonts w:ascii="Lato" w:eastAsia="Times New Roman" w:hAnsi="Lato" w:cs="Lato"/>
+                <w:sz w:val="24"/>
+                <w:szCs w:val="24"/>
+              </w:rPr>
+              <w:t>Report</w:t>
+            </w:r>
+          </w:p>
+        </w:tc>
+        <w:tc>
+          <w:tcPr>
+            <w:tcW w:w="1080" w:type="dxa"/>
+            <w:vAlign w:val="center"/>
+          </w:tcPr>
+          <w:p>
+            <w:pPr>
+              <w:spacing w:before="200" w:line="240" w:lineRule="auto"/>
+              <w:jc w:val="center"/>
+              <w:rPr>
+                <w:rFonts w:ascii="Lato" w:eastAsia="Times New Roman" w:hAnsi="Lato" w:cs="Lato"/>
+                <w:b/>
+                <w:bCs/>
+                <w:color w:val="000000"/>
+                <w:sz w:val="24"/>
+                <w:szCs w:val="24"/>
+              </w:rPr>
+            </w:pPr>
+            <w:r>
+              <w:rPr>
+                <w:rFonts w:ascii="Lato" w:eastAsia="Times New Roman" w:hAnsi="Lato" w:cs="Lato"/>
+                <w:b/>
+                <w:bCs/>
+                <w:color w:val="000000"/>
+                <w:sz w:val="24"/>
+                <w:szCs w:val="24"/>
+              </w:rPr>
+              <w:t>100</w:t>
+            </w:r>
+          </w:p>
+        </w:tc>
+      </w:tr>
+      <w:tr>
+        <w:trPr>
+          <w:trHeight w:val="1799"/>
+        </w:trPr>
+        <w:tc>
+          <w:tcPr>
+            <w:tcW w:w="720" w:type="dxa"/>
+            <w:vAlign w:val="center"/>
+          </w:tcPr>
+          <w:p>
+            <w:pPr>
+              <w:spacing w:before="200" w:line="240" w:lineRule="auto"/>
+              <w:jc w:val="center"/>
+              <w:rPr>
+                <w:rFonts w:ascii="Lato" w:eastAsia="Times New Roman" w:hAnsi="Lato" w:cs="Lato"/>
+                <w:color w:val="000000"/>
+                <w:sz w:val="24"/>
+                <w:szCs w:val="24"/>
+              </w:rPr>
+            </w:pPr>
+            <w:r>
+              <w:rPr>
+                <w:rFonts w:ascii="Lato" w:eastAsia="Times New Roman" w:hAnsi="Lato" w:cs="Lato"/>
+                <w:color w:val="000000"/>
+                <w:sz w:val="24"/>
+                <w:szCs w:val="24"/>
+              </w:rPr>
+              <w:t>3</w:t>
+            </w:r>
+          </w:p>
+        </w:tc>
+        <w:tc>
+          <w:tcPr>
+            <w:tcW w:w="1350" w:type="dxa"/>
+            <w:vAlign w:val="center"/>
+          </w:tcPr>
+          <w:p>
+            <w:pPr>
+              <w:spacing w:before="200" w:line="240" w:lineRule="auto"/>
+              <w:jc w:val="center"/>
+              <w:rPr>
+                <w:rFonts w:ascii="Lato" w:eastAsia="Times New Roman" w:hAnsi="Lato" w:cs="Lato"/>
+                <w:color w:val="000000"/>
+                <w:sz w:val="24"/>
+                <w:szCs w:val="24"/>
+              </w:rPr>
+            </w:pPr>
+            <w:r>
+              <w:rPr>
+                <w:rFonts w:ascii="Lato" w:eastAsia="Times New Roman" w:hAnsi="Lato" w:cs="Lato"/>
+                <w:sz w:val="24"/>
+                <w:szCs w:val="24"/>
+              </w:rPr>
+              <w:t>19127095</w:t>
+            </w:r>
+          </w:p>
+        </w:tc>
+        <w:tc>
+          <w:tcPr>
+            <w:tcW w:w="2880" w:type="dxa"/>
+            <w:vAlign w:val="center"/>
+          </w:tcPr>
+          <w:p>
+            <w:pPr>
+              <w:spacing w:before="200" w:line="240" w:lineRule="auto"/>
+              <w:jc w:val="center"/>
+              <w:rPr>
+                <w:rFonts w:ascii="Lato" w:eastAsia="Times New Roman" w:hAnsi="Lato" w:cs="Lato"/>
+                <w:color w:val="000000"/>
+                <w:sz w:val="24"/>
+                <w:szCs w:val="24"/>
+              </w:rPr>
+            </w:pPr>
+            <w:r>
+              <w:rPr>
+                <w:rFonts w:ascii="Lato" w:eastAsia="Times New Roman" w:hAnsi="Lato" w:cs="Lato"/>
+                <w:sz w:val="24"/>
+                <w:szCs w:val="24"/>
+              </w:rPr>
+              <w:t>Ngô Huy Anh</w:t>
+            </w:r>
+          </w:p>
+        </w:tc>
+        <w:tc>
+          <w:tcPr>
+            <w:tcW w:w="3685" w:type="dxa"/>
+            <w:vAlign w:val="center"/>
+          </w:tcPr>
+          <w:p>
+            <w:pPr>
+              <w:spacing w:before="200" w:line="240" w:lineRule="auto"/>
+              <w:jc w:val="center"/>
+              <w:rPr>
+                <w:rFonts w:ascii="Lato" w:eastAsia="Times New Roman" w:hAnsi="Lato" w:cs="Lato"/>
+                <w:sz w:val="24"/>
+                <w:szCs w:val="24"/>
+              </w:rPr>
+            </w:pPr>
+            <w:r>
+              <w:rPr>
+                <w:rFonts w:ascii="Lato" w:eastAsia="Times New Roman" w:hAnsi="Lato" w:cs="Lato"/>
+                <w:sz w:val="24"/>
+                <w:szCs w:val="24"/>
+              </w:rPr>
+              <w:t>Xác định tình huống tranh chấp và code</w:t>
+            </w:r>
+            <w:r>
+              <w:rPr>
+                <w:rFonts w:ascii="Lato" w:eastAsia="Times New Roman" w:hAnsi="Lato" w:cs="Lato"/>
+                <w:sz w:val="24"/>
+                <w:szCs w:val="24"/>
+              </w:rPr>
+              <w:t xml:space="preserve"> </w:t>
+            </w:r>
+            <w:r>
+              <w:rPr>
+                <w:rFonts w:ascii="Lato" w:eastAsia="Times New Roman" w:hAnsi="Lato" w:cs="Lato"/>
+                <w:sz w:val="24"/>
+                <w:szCs w:val="24"/>
+              </w:rPr>
+              <w:t xml:space="preserve">: </w:t>
+            </w:r>
+            <w:r>
+              <w:rPr>
+                <w:rFonts w:ascii="Lato" w:eastAsia="Times New Roman" w:hAnsi="Lato" w:cs="Lato"/>
+                <w:b/>
+                <w:bCs/>
+                <w:sz w:val="24"/>
+                <w:szCs w:val="24"/>
+              </w:rPr>
+              <w:t>Dirty Read, Lost Update</w:t>
+            </w:r>
+          </w:p>
+          <w:p>
+            <w:pPr>
+              <w:spacing w:before="200" w:line="240" w:lineRule="auto"/>
+              <w:jc w:val="center"/>
+              <w:rPr>
+                <w:rFonts w:ascii="Lato" w:eastAsia="Times New Roman" w:hAnsi="Lato" w:cs="Lato"/>
+                <w:sz w:val="24"/>
+                <w:szCs w:val="24"/>
+              </w:rPr>
+            </w:pPr>
+            <w:r>
+              <w:rPr>
+                <w:rFonts w:ascii="Lato" w:eastAsia="Times New Roman" w:hAnsi="Lato" w:cs="Lato"/>
+                <w:sz w:val="24"/>
+                <w:szCs w:val="24"/>
+              </w:rPr>
+              <w:t>Report</w:t>
+            </w:r>
+          </w:p>
+        </w:tc>
+        <w:tc>
+          <w:tcPr>
+            <w:tcW w:w="1080" w:type="dxa"/>
+            <w:vAlign w:val="center"/>
+          </w:tcPr>
+          <w:p>
+            <w:pPr>
+              <w:spacing w:before="200" w:line="240" w:lineRule="auto"/>
+              <w:jc w:val="center"/>
+              <w:rPr>
+                <w:rFonts w:ascii="Lato" w:eastAsia="Times New Roman" w:hAnsi="Lato" w:cs="Lato"/>
+                <w:b/>
+                <w:bCs/>
+                <w:color w:val="000000"/>
+                <w:sz w:val="24"/>
+                <w:szCs w:val="24"/>
+              </w:rPr>
+            </w:pPr>
+            <w:r>
+              <w:rPr>
+                <w:rFonts w:ascii="Lato" w:eastAsia="Times New Roman" w:hAnsi="Lato" w:cs="Lato"/>
+                <w:b/>
+                <w:bCs/>
+                <w:color w:val="000000"/>
+                <w:sz w:val="24"/>
+                <w:szCs w:val="24"/>
+              </w:rPr>
+              <w:t>100</w:t>
+            </w:r>
+          </w:p>
+        </w:tc>
+      </w:tr>
+    </w:tbl>
+    <w:p>
+      <w:pPr>
+        <w:rPr>
+          <w:rFonts w:ascii="Lato" w:hAnsi="Lato" w:cs="Lato"/>
+        </w:rPr>
+      </w:pPr>
+    </w:p>
+    <w:p>
+      <w:pPr>
+        <w:rPr>
+          <w:rFonts w:ascii="Lato" w:hAnsi="Lato" w:cs="Lato"/>
+        </w:rPr>
+      </w:pPr>
+    </w:p>
+    <w:p>
+      <w:pPr>
+        <w:rPr>
+          <w:rFonts w:ascii="Lato" w:hAnsi="Lato" w:cs="Lato"/>
+        </w:rPr>
+      </w:pPr>
+    </w:p>
+    <w:p>
+      <w:pPr>
+        <w:rPr>
+          <w:rFonts w:ascii="Lato" w:hAnsi="Lato" w:cs="Lato"/>
+        </w:rPr>
+      </w:pPr>
+    </w:p>
+    <w:p>
+      <w:pPr>
+        <w:rPr>
+          <w:rFonts w:ascii="Lato" w:hAnsi="Lato" w:cs="Lato"/>
+        </w:rPr>
+      </w:pPr>
+    </w:p>
+    <w:p>
+      <w:pPr>
+        <w:rPr>
+          <w:rFonts w:ascii="Lato" w:hAnsi="Lato" w:cs="Lato"/>
+        </w:rPr>
+      </w:pPr>
+    </w:p>
+    <w:p>
+      <w:pPr>
+        <w:rPr>
+          <w:rFonts w:ascii="Lato" w:hAnsi="Lato" w:cs="Lato"/>
+        </w:rPr>
+      </w:pPr>
+    </w:p>
+    <w:p>
+      <w:pPr>
+        <w:rPr>
+          <w:rFonts w:ascii="Lato" w:hAnsi="Lato" w:cs="Lato"/>
+        </w:rPr>
+      </w:pPr>
+    </w:p>
+    <w:p>
+      <w:pPr>
+        <w:rPr>
+          <w:rFonts w:ascii="Lato" w:hAnsi="Lato" w:cs="Lato"/>
+        </w:rPr>
+      </w:pPr>
+    </w:p>
+    <w:p>
+      <w:pPr>
+        <w:rPr>
+          <w:rFonts w:ascii="Lato" w:hAnsi="Lato" w:cs="Lato"/>
+        </w:rPr>
+      </w:pPr>
+    </w:p>
+    <w:p>
+      <w:pPr>
+        <w:tabs>
+          <w:tab w:val="num" w:pos="360"/>
+        </w:tabs>
+      </w:pPr>
+    </w:p>
+    <w:p>
+      <w:pPr>
+        <w:tabs>
+          <w:tab w:val="num" w:pos="360"/>
+        </w:tabs>
+      </w:pPr>
+    </w:p>
+    <w:p>
+      <w:pPr>
+        <w:tabs>
+          <w:tab w:val="num" w:pos="360"/>
+        </w:tabs>
+      </w:pPr>
+    </w:p>
+    <w:p>
+      <w:pPr>
+        <w:tabs>
+          <w:tab w:val="num" w:pos="360"/>
+        </w:tabs>
+      </w:pPr>
+    </w:p>
+    <w:p>
+      <w:pPr>
+        <w:pStyle w:val="Heading1"/>
+        <w:spacing w:after="200"/>
+        <w:jc w:val="center"/>
+        <w:rPr>
+          <w:rFonts w:ascii="Lato" w:hAnsi="Lato" w:cs="Lato"/>
+          <w:b/>
+          <w:sz w:val="36"/>
+          <w:szCs w:val="36"/>
+        </w:rPr>
+      </w:pPr>
+      <w:bookmarkStart w:id="9" w:name="_Toc89104495"/>
+      <w:r>
+        <w:rPr>
+          <w:rFonts w:ascii="Lato" w:hAnsi="Lato" w:cs="Lato"/>
+          <w:b/>
+          <w:sz w:val="36"/>
+          <w:szCs w:val="36"/>
+        </w:rPr>
+        <w:t>CÀI ĐẶT TÌNH HUỐNG TRANH CHẤP</w:t>
+      </w:r>
+      <w:bookmarkEnd w:id="9"/>
+    </w:p>
+    <w:p>
+      <w:pPr>
+        <w:tabs>
+          <w:tab w:val="num" w:pos="360"/>
+        </w:tabs>
+      </w:pPr>
+    </w:p>
     <w:p>
       <w:pPr>
         <w:pStyle w:val="Heading2"/>
@@ -13,13 +3809,31 @@
           <w:tab w:val="num" w:pos="360"/>
         </w:tabs>
         <w:ind w:left="0" w:firstLine="0"/>
+        <w:rPr>
+          <w:rFonts w:ascii="Lato" w:hAnsi="Lato" w:cs="Lato"/>
+          <w:b/>
+          <w:bCs/>
+        </w:rPr>
       </w:pPr>
+      <w:bookmarkStart w:id="10" w:name="_Toc89104496"/>
       <w:r>
+        <w:rPr>
+          <w:rFonts w:ascii="Lato" w:hAnsi="Lato" w:cs="Lato"/>
+          <w:b/>
+          <w:bCs/>
+        </w:rPr>
+        <w:lastRenderedPageBreak/>
         <w:t xml:space="preserve">Tình huống 1: </w:t>
       </w:r>
       <w:r>
+        <w:rPr>
+          <w:rFonts w:ascii="Lato" w:hAnsi="Lato" w:cs="Lato"/>
+          <w:b/>
+          <w:bCs/>
+        </w:rPr>
         <w:t>Kiểm tra hơp đồng</w:t>
       </w:r>
+      <w:bookmarkEnd w:id="10"/>
     </w:p>
     <w:tbl>
       <w:tblPr>
@@ -3578,6 +7392,7 @@
       </w:r>
     </w:p>
     <w:p/>
+    <w:bookmarkStart w:id="11" w:name="_Toc89104497"/>
     <w:p>
       <w:pPr>
         <w:pStyle w:val="Heading2"/>
@@ -3589,10 +7404,17 @@
           <w:tab w:val="num" w:pos="360"/>
         </w:tabs>
         <w:ind w:left="0" w:firstLine="0"/>
+        <w:rPr>
+          <w:rFonts w:ascii="Lato" w:hAnsi="Lato" w:cs="Lato"/>
+          <w:b/>
+          <w:bCs/>
+        </w:rPr>
       </w:pPr>
       <w:r>
         <w:rPr>
-          <w:rFonts w:ascii="Times New Roman" w:hAnsi="Times New Roman" w:cs="Times New Roman"/>
+          <w:rFonts w:ascii="Lato" w:hAnsi="Lato" w:cs="Lato"/>
+          <w:b/>
+          <w:bCs/>
           <w:noProof/>
           <w:color w:val="0000FF"/>
           <w:szCs w:val="19"/>
@@ -3668,7 +7490,9 @@
       </w:r>
       <w:r>
         <w:rPr>
-          <w:rFonts w:ascii="Times New Roman" w:hAnsi="Times New Roman" w:cs="Times New Roman"/>
+          <w:rFonts w:ascii="Lato" w:hAnsi="Lato" w:cs="Lato"/>
+          <w:b/>
+          <w:bCs/>
           <w:noProof/>
           <w:color w:val="0000FF"/>
           <w:szCs w:val="19"/>
@@ -3733,16 +7557,45 @@
         </mc:AlternateContent>
       </w:r>
       <w:r>
+        <w:rPr>
+          <w:rFonts w:ascii="Lato" w:hAnsi="Lato" w:cs="Lato"/>
+          <w:b/>
+          <w:bCs/>
+        </w:rPr>
         <w:t xml:space="preserve">Tình huống </w:t>
       </w:r>
       <w:r>
+        <w:rPr>
+          <w:rFonts w:ascii="Lato" w:hAnsi="Lato" w:cs="Lato"/>
+          <w:b/>
+          <w:bCs/>
+        </w:rPr>
         <w:t>2</w:t>
       </w:r>
       <w:r>
+        <w:rPr>
+          <w:rFonts w:ascii="Lato" w:hAnsi="Lato" w:cs="Lato"/>
+          <w:b/>
+          <w:bCs/>
+        </w:rPr>
         <w:t xml:space="preserve">: </w:t>
       </w:r>
       <w:r>
-        <w:t xml:space="preserve">Đọc thông báo và lập hợp đồng </w:t>
+        <w:rPr>
+          <w:rFonts w:ascii="Lato" w:hAnsi="Lato" w:cs="Lato"/>
+          <w:b/>
+          <w:bCs/>
+        </w:rPr>
+        <w:t>Đọc thông báo và lập hợp đồng</w:t>
+      </w:r>
+      <w:bookmarkEnd w:id="11"/>
+      <w:r>
+        <w:rPr>
+          <w:rFonts w:ascii="Lato" w:hAnsi="Lato" w:cs="Lato"/>
+          <w:b/>
+          <w:bCs/>
+        </w:rPr>
+        <w:t xml:space="preserve"> </w:t>
       </w:r>
     </w:p>
     <w:tbl>
@@ -7819,6 +11672,7 @@
         </mc:AlternateContent>
       </w:r>
     </w:p>
+    <w:bookmarkStart w:id="12" w:name="_Toc89104498"/>
     <w:p>
       <w:pPr>
         <w:pStyle w:val="Heading2"/>
@@ -7830,10 +11684,17 @@
           <w:tab w:val="num" w:pos="360"/>
         </w:tabs>
         <w:ind w:left="0" w:firstLine="0"/>
+        <w:rPr>
+          <w:rFonts w:ascii="Lato" w:hAnsi="Lato" w:cs="Lato"/>
+          <w:b/>
+          <w:bCs/>
+        </w:rPr>
       </w:pPr>
       <w:r>
         <w:rPr>
-          <w:rFonts w:ascii="Times New Roman" w:hAnsi="Times New Roman" w:cs="Times New Roman"/>
+          <w:rFonts w:ascii="Lato" w:hAnsi="Lato" w:cs="Lato"/>
+          <w:b/>
+          <w:bCs/>
           <w:noProof/>
           <w:color w:val="0000FF"/>
           <w:szCs w:val="19"/>
@@ -7899,14 +11760,30 @@
         </mc:AlternateContent>
       </w:r>
       <w:r>
+        <w:rPr>
+          <w:rFonts w:ascii="Lato" w:hAnsi="Lato" w:cs="Lato"/>
+          <w:b/>
+          <w:bCs/>
+        </w:rPr>
         <w:t xml:space="preserve">Tình huống </w:t>
       </w:r>
       <w:r>
+        <w:rPr>
+          <w:rFonts w:ascii="Lato" w:hAnsi="Lato" w:cs="Lato"/>
+          <w:b/>
+          <w:bCs/>
+        </w:rPr>
         <w:t>3</w:t>
       </w:r>
       <w:r>
+        <w:rPr>
+          <w:rFonts w:ascii="Lato" w:hAnsi="Lato" w:cs="Lato"/>
+          <w:b/>
+          <w:bCs/>
+        </w:rPr>
         <w:t>: Hai tài xế cùng nhận chung một đơn hàng</w:t>
       </w:r>
+      <w:bookmarkEnd w:id="12"/>
     </w:p>
     <w:tbl>
       <w:tblPr>
@@ -12931,6 +16808,7 @@
       </w:r>
     </w:p>
     <w:p/>
+    <w:bookmarkStart w:id="13" w:name="_Toc89104499"/>
     <w:p>
       <w:pPr>
         <w:pStyle w:val="Heading2"/>
@@ -12942,10 +16820,17 @@
           <w:tab w:val="num" w:pos="360"/>
         </w:tabs>
         <w:ind w:left="0" w:firstLine="0"/>
+        <w:rPr>
+          <w:rFonts w:ascii="Lato" w:hAnsi="Lato" w:cs="Lato"/>
+          <w:b/>
+          <w:bCs/>
+        </w:rPr>
       </w:pPr>
       <w:r>
         <w:rPr>
-          <w:rFonts w:ascii="Times New Roman" w:hAnsi="Times New Roman" w:cs="Times New Roman"/>
+          <w:rFonts w:ascii="Lato" w:hAnsi="Lato" w:cs="Lato"/>
+          <w:b/>
+          <w:bCs/>
           <w:noProof/>
           <w:color w:val="0000FF"/>
           <w:szCs w:val="19"/>
@@ -13018,6 +16903,9 @@
       </w:r>
       <w:r>
         <w:rPr>
+          <w:rFonts w:ascii="Lato" w:hAnsi="Lato" w:cs="Lato"/>
+          <w:b/>
+          <w:bCs/>
           <w:noProof/>
         </w:rPr>
         <mc:AlternateContent>
@@ -13083,13 +16971,37 @@
         </mc:AlternateContent>
       </w:r>
       <w:r>
+        <w:rPr>
+          <w:rFonts w:ascii="Lato" w:hAnsi="Lato" w:cs="Lato"/>
+          <w:b/>
+          <w:bCs/>
+        </w:rPr>
         <w:t xml:space="preserve">Tình huống </w:t>
       </w:r>
       <w:r>
+        <w:rPr>
+          <w:rFonts w:ascii="Lato" w:hAnsi="Lato" w:cs="Lato"/>
+          <w:b/>
+          <w:bCs/>
+        </w:rPr>
         <w:t>4</w:t>
       </w:r>
       <w:r>
-        <w:t xml:space="preserve">: Khách hàng đặt hàng thất bại nhưng đối tác vẫn thấy đơn hàng </w:t>
+        <w:rPr>
+          <w:rFonts w:ascii="Lato" w:hAnsi="Lato" w:cs="Lato"/>
+          <w:b/>
+          <w:bCs/>
+        </w:rPr>
+        <w:t>: Khách hàng đặt hàng thất bại nhưng đối tác vẫn thấy đơn hàng</w:t>
+      </w:r>
+      <w:bookmarkEnd w:id="13"/>
+      <w:r>
+        <w:rPr>
+          <w:rFonts w:ascii="Lato" w:hAnsi="Lato" w:cs="Lato"/>
+          <w:b/>
+          <w:bCs/>
+        </w:rPr>
+        <w:t xml:space="preserve"> </w:t>
       </w:r>
     </w:p>
     <w:tbl>
@@ -17010,14 +20922,31 @@
           <w:ilvl w:val="0"/>
           <w:numId w:val="1"/>
         </w:numPr>
+        <w:rPr>
+          <w:rFonts w:ascii="Lato" w:hAnsi="Lato" w:cs="Lato"/>
+          <w:b/>
+          <w:bCs/>
+        </w:rPr>
       </w:pPr>
+      <w:bookmarkStart w:id="14" w:name="_Toc89104500"/>
       <w:r>
+        <w:rPr>
+          <w:rFonts w:ascii="Lato" w:hAnsi="Lato" w:cs="Lato"/>
+          <w:b/>
+          <w:bCs/>
+        </w:rPr>
         <w:lastRenderedPageBreak/>
         <w:t xml:space="preserve">Tình huống 5: Khách hàng </w:t>
       </w:r>
       <w:r>
+        <w:rPr>
+          <w:rFonts w:ascii="Lato" w:hAnsi="Lato" w:cs="Lato"/>
+          <w:b/>
+          <w:bCs/>
+        </w:rPr>
         <w:t>đang xem sản phẩm thì thêm 1 sản phẩm khác vào</w:t>
       </w:r>
+      <w:bookmarkEnd w:id="14"/>
     </w:p>
     <w:p>
       <w:r>
@@ -20135,6 +24064,7 @@
       </w:r>
     </w:p>
     <w:p/>
+    <w:bookmarkStart w:id="15" w:name="_Toc89104501"/>
     <w:p>
       <w:pPr>
         <w:pStyle w:val="Heading2"/>
@@ -20146,10 +24076,17 @@
           <w:tab w:val="num" w:pos="360"/>
         </w:tabs>
         <w:ind w:left="0" w:firstLine="0"/>
+        <w:rPr>
+          <w:rFonts w:ascii="Lato" w:hAnsi="Lato" w:cs="Lato"/>
+          <w:b/>
+          <w:bCs/>
+        </w:rPr>
       </w:pPr>
       <w:r>
         <w:rPr>
-          <w:rFonts w:ascii="Times New Roman" w:hAnsi="Times New Roman"/>
+          <w:rFonts w:ascii="Lato" w:hAnsi="Lato" w:cs="Lato"/>
+          <w:b/>
+          <w:bCs/>
           <w:noProof/>
           <w:color w:val="FF0000"/>
           <w:sz w:val="24"/>
@@ -20228,7 +24165,9 @@
       </w:r>
       <w:r>
         <w:rPr>
-          <w:rFonts w:ascii="Times New Roman" w:hAnsi="Times New Roman"/>
+          <w:rFonts w:ascii="Lato" w:hAnsi="Lato" w:cs="Lato"/>
+          <w:b/>
+          <w:bCs/>
           <w:noProof/>
           <w:color w:val="FF0000"/>
           <w:sz w:val="24"/>
@@ -20306,6 +24245,9 @@
       </w:r>
       <w:r>
         <w:rPr>
+          <w:rFonts w:ascii="Lato" w:hAnsi="Lato" w:cs="Lato"/>
+          <w:b/>
+          <w:bCs/>
           <w:noProof/>
         </w:rPr>
         <mc:AlternateContent>
@@ -20385,6 +24327,9 @@
       </w:r>
       <w:r>
         <w:rPr>
+          <w:rFonts w:ascii="Lato" w:hAnsi="Lato" w:cs="Lato"/>
+          <w:b/>
+          <w:bCs/>
           <w:noProof/>
         </w:rPr>
         <mc:AlternateContent>
@@ -20405,7 +24350,7 @@
                 <wp:cNvGraphicFramePr/>
                 <a:graphic xmlns:a="http://schemas.openxmlformats.org/drawingml/2006/main">
                   <a:graphicData uri="http://schemas.microsoft.com/office/word/2010/wordprocessingInk">
-                    <w14:contentPart bwMode="auto" r:id="rId5">
+                    <w14:contentPart bwMode="auto" r:id="rId6">
                       <w14:nvContentPartPr>
                         <w14:cNvContentPartPr/>
                       </w14:nvContentPartPr>
@@ -20441,24 +24386,45 @@
                 <o:lock v:ext="edit" aspectratio="t"/>
               </v:shapetype>
               <v:shape id="Ink 96" o:spid="_x0000_s1026" type="#_x0000_t75" style="position:absolute;margin-left:421.85pt;margin-top:454.45pt;width:1.45pt;height:1.45pt;z-index:251814912;visibility:visible;mso-wrap-style:square;mso-wrap-distance-left:9pt;mso-wrap-distance-top:0;mso-wrap-distance-right:9pt;mso-wrap-distance-bottom:0;mso-position-horizontal:absolute;mso-position-horizontal-relative:text;mso-position-vertical:absolute;mso-position-vertical-relative:text" o:gfxdata="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">
-                <v:imagedata r:id="rId6" o:title=""/>
+                <v:imagedata r:id="rId7" o:title=""/>
               </v:shape>
             </w:pict>
           </mc:Fallback>
         </mc:AlternateContent>
       </w:r>
       <w:r>
+        <w:rPr>
+          <w:rFonts w:ascii="Lato" w:hAnsi="Lato" w:cs="Lato"/>
+          <w:b/>
+          <w:bCs/>
+        </w:rPr>
         <w:t>Tình huống</w:t>
       </w:r>
       <w:r>
+        <w:rPr>
+          <w:rFonts w:ascii="Lato" w:hAnsi="Lato" w:cs="Lato"/>
+          <w:b/>
+          <w:bCs/>
+        </w:rPr>
         <w:t xml:space="preserve"> 6</w:t>
       </w:r>
       <w:r>
+        <w:rPr>
+          <w:rFonts w:ascii="Lato" w:hAnsi="Lato" w:cs="Lato"/>
+          <w:b/>
+          <w:bCs/>
+        </w:rPr>
         <w:t xml:space="preserve">: </w:t>
       </w:r>
       <w:r>
+        <w:rPr>
+          <w:rFonts w:ascii="Lato" w:hAnsi="Lato" w:cs="Lato"/>
+          <w:b/>
+          <w:bCs/>
+        </w:rPr>
         <w:t>Hai tài xế cùng nhận 1 đơn hàng</w:t>
       </w:r>
+      <w:bookmarkEnd w:id="15"/>
     </w:p>
     <w:tbl>
       <w:tblPr>
@@ -20516,7 +24482,7 @@
                       <wp:cNvGraphicFramePr/>
                       <a:graphic xmlns:a="http://schemas.openxmlformats.org/drawingml/2006/main">
                         <a:graphicData uri="http://schemas.microsoft.com/office/word/2010/wordprocessingInk">
-                          <w14:contentPart bwMode="auto" r:id="rId7">
+                          <w14:contentPart bwMode="auto" r:id="rId8">
                             <w14:nvContentPartPr>
                               <w14:cNvContentPartPr/>
                             </w14:nvContentPartPr>
@@ -20552,7 +24518,7 @@
                       <o:lock v:ext="edit" aspectratio="t"/>
                     </v:shapetype>
                     <v:shape id="Ink 25" o:spid="_x0000_s1026" type="#_x0000_t75" style="position:absolute;margin-left:152.3pt;margin-top:8.65pt;width:1.45pt;height:1.45pt;z-index:251792384;visibility:visible;mso-wrap-style:square;mso-wrap-distance-left:9pt;mso-wrap-distance-top:0;mso-wrap-distance-right:9pt;mso-wrap-distance-bottom:0;mso-position-horizontal:absolute;mso-position-horizontal-relative:text;mso-position-vertical:absolute;mso-position-vertical-relative:text" o:gfxdata="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">
-                      <v:imagedata r:id="rId8" o:title=""/>
+                      <v:imagedata r:id="rId9" o:title=""/>
                     </v:shape>
                   </w:pict>
                 </mc:Fallback>
@@ -23658,7 +27624,7 @@
                       <wp:cNvGraphicFramePr/>
                       <a:graphic xmlns:a="http://schemas.openxmlformats.org/drawingml/2006/main">
                         <a:graphicData uri="http://schemas.microsoft.com/office/word/2010/wordprocessingInk">
-                          <w14:contentPart bwMode="auto" r:id="rId9">
+                          <w14:contentPart bwMode="auto" r:id="rId10">
                             <w14:nvContentPartPr>
                               <w14:cNvContentPartPr/>
                             </w14:nvContentPartPr>
@@ -23675,7 +27641,7 @@
                 <mc:Fallback>
                   <w:pict>
                     <v:shape w14:anchorId="4CBB73BF" id="Ink 116" o:spid="_x0000_s1026" type="#_x0000_t75" style="position:absolute;margin-left:30.1pt;margin-top:32.8pt;width:1.45pt;height:1.45pt;z-index:251830272;visibility:visible;mso-wrap-style:square;mso-wrap-distance-left:9pt;mso-wrap-distance-top:0;mso-wrap-distance-right:9pt;mso-wrap-distance-bottom:0;mso-position-horizontal:absolute;mso-position-horizontal-relative:text;mso-position-vertical:absolute;mso-position-vertical-relative:text" o:gfxdata="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">
-                      <v:imagedata r:id="rId10" o:title=""/>
+                      <v:imagedata r:id="rId11" o:title=""/>
                     </v:shape>
                   </w:pict>
                 </mc:Fallback>
@@ -23828,7 +27794,7 @@
                       <wp:cNvGraphicFramePr/>
                       <a:graphic xmlns:a="http://schemas.openxmlformats.org/drawingml/2006/main">
                         <a:graphicData uri="http://schemas.microsoft.com/office/word/2010/wordprocessingInk">
-                          <w14:contentPart bwMode="auto" r:id="rId11">
+                          <w14:contentPart bwMode="auto" r:id="rId12">
                             <w14:nvContentPartPr>
                               <w14:cNvContentPartPr/>
                             </w14:nvContentPartPr>
@@ -23845,7 +27811,7 @@
                 <mc:Fallback>
                   <w:pict>
                     <v:shape w14:anchorId="68F35DB3" id="Ink 105" o:spid="_x0000_s1026" type="#_x0000_t75" style="position:absolute;margin-left:49pt;margin-top:1.35pt;width:3.05pt;height:4.5pt;z-index:251824128;visibility:visible;mso-wrap-style:square;mso-wrap-distance-left:9pt;mso-wrap-distance-top:0;mso-wrap-distance-right:9pt;mso-wrap-distance-bottom:0;mso-position-horizontal:absolute;mso-position-horizontal-relative:text;mso-position-vertical:absolute;mso-position-vertical-relative:text" o:gfxdata="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">
-                      <v:imagedata r:id="rId12" o:title=""/>
+                      <v:imagedata r:id="rId13" o:title=""/>
                     </v:shape>
                   </w:pict>
                 </mc:Fallback>
@@ -23983,7 +27949,7 @@
                 <wp:cNvGraphicFramePr/>
                 <a:graphic xmlns:a="http://schemas.openxmlformats.org/drawingml/2006/main">
                   <a:graphicData uri="http://schemas.microsoft.com/office/word/2010/wordprocessingInk">
-                    <w14:contentPart bwMode="auto" r:id="rId13">
+                    <w14:contentPart bwMode="auto" r:id="rId14">
                       <w14:nvContentPartPr>
                         <w14:cNvContentPartPr/>
                       </w14:nvContentPartPr>
@@ -24000,7 +27966,7 @@
           <mc:Fallback>
             <w:pict>
               <v:shape w14:anchorId="41721930" id="Ink 110" o:spid="_x0000_s1026" type="#_x0000_t75" style="position:absolute;margin-left:427.85pt;margin-top:23.8pt;width:1.45pt;height:1.45pt;z-index:251827200;visibility:visible;mso-wrap-style:square;mso-wrap-distance-left:9pt;mso-wrap-distance-top:0;mso-wrap-distance-right:9pt;mso-wrap-distance-bottom:0;mso-position-horizontal:absolute;mso-position-horizontal-relative:text;mso-position-vertical:absolute;mso-position-vertical-relative:text" o:gfxdata="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">
-                <v:imagedata r:id="rId10" o:title=""/>
+                <v:imagedata r:id="rId11" o:title=""/>
               </v:shape>
             </w:pict>
           </mc:Fallback>
@@ -24109,8 +28075,126 @@
       </w:pPr>
     </w:lvl>
   </w:abstractNum>
+  <w:abstractNum w:abstractNumId="1" w15:restartNumberingAfterBreak="0">
+    <w:nsid w:val="2544586C"/>
+    <w:multiLevelType w:val="hybridMultilevel"/>
+    <w:tmpl w:val="FC76CE2C"/>
+    <w:lvl w:ilvl="0" w:tplc="0E065726">
+      <w:start w:val="1"/>
+      <w:numFmt w:val="bullet"/>
+      <w:lvlText w:val=""/>
+      <w:lvlJc w:val="left"/>
+      <w:pPr>
+        <w:ind w:left="1440" w:hanging="360"/>
+      </w:pPr>
+      <w:rPr>
+        <w:rFonts w:ascii="Symbol" w:hAnsi="Symbol" w:hint="default"/>
+        <w:sz w:val="28"/>
+        <w:szCs w:val="28"/>
+      </w:rPr>
+    </w:lvl>
+    <w:lvl w:ilvl="1" w:tplc="04090003" w:tentative="1">
+      <w:start w:val="1"/>
+      <w:numFmt w:val="bullet"/>
+      <w:lvlText w:val="o"/>
+      <w:lvlJc w:val="left"/>
+      <w:pPr>
+        <w:ind w:left="2160" w:hanging="360"/>
+      </w:pPr>
+      <w:rPr>
+        <w:rFonts w:ascii="Courier New" w:hAnsi="Courier New" w:cs="Courier New" w:hint="default"/>
+      </w:rPr>
+    </w:lvl>
+    <w:lvl w:ilvl="2" w:tplc="04090005" w:tentative="1">
+      <w:start w:val="1"/>
+      <w:numFmt w:val="bullet"/>
+      <w:lvlText w:val=""/>
+      <w:lvlJc w:val="left"/>
+      <w:pPr>
+        <w:ind w:left="2880" w:hanging="360"/>
+      </w:pPr>
+      <w:rPr>
+        <w:rFonts w:ascii="Wingdings" w:hAnsi="Wingdings" w:hint="default"/>
+      </w:rPr>
+    </w:lvl>
+    <w:lvl w:ilvl="3" w:tplc="04090001" w:tentative="1">
+      <w:start w:val="1"/>
+      <w:numFmt w:val="bullet"/>
+      <w:lvlText w:val=""/>
+      <w:lvlJc w:val="left"/>
+      <w:pPr>
+        <w:ind w:left="3600" w:hanging="360"/>
+      </w:pPr>
+      <w:rPr>
+        <w:rFonts w:ascii="Symbol" w:hAnsi="Symbol" w:hint="default"/>
+      </w:rPr>
+    </w:lvl>
+    <w:lvl w:ilvl="4" w:tplc="04090003" w:tentative="1">
+      <w:start w:val="1"/>
+      <w:numFmt w:val="bullet"/>
+      <w:lvlText w:val="o"/>
+      <w:lvlJc w:val="left"/>
+      <w:pPr>
+        <w:ind w:left="4320" w:hanging="360"/>
+      </w:pPr>
+      <w:rPr>
+        <w:rFonts w:ascii="Courier New" w:hAnsi="Courier New" w:cs="Courier New" w:hint="default"/>
+      </w:rPr>
+    </w:lvl>
+    <w:lvl w:ilvl="5" w:tplc="04090005" w:tentative="1">
+      <w:start w:val="1"/>
+      <w:numFmt w:val="bullet"/>
+      <w:lvlText w:val=""/>
+      <w:lvlJc w:val="left"/>
+      <w:pPr>
+        <w:ind w:left="5040" w:hanging="360"/>
+      </w:pPr>
+      <w:rPr>
+        <w:rFonts w:ascii="Wingdings" w:hAnsi="Wingdings" w:hint="default"/>
+      </w:rPr>
+    </w:lvl>
+    <w:lvl w:ilvl="6" w:tplc="04090001" w:tentative="1">
+      <w:start w:val="1"/>
+      <w:numFmt w:val="bullet"/>
+      <w:lvlText w:val=""/>
+      <w:lvlJc w:val="left"/>
+      <w:pPr>
+        <w:ind w:left="5760" w:hanging="360"/>
+      </w:pPr>
+      <w:rPr>
+        <w:rFonts w:ascii="Symbol" w:hAnsi="Symbol" w:hint="default"/>
+      </w:rPr>
+    </w:lvl>
+    <w:lvl w:ilvl="7" w:tplc="04090003" w:tentative="1">
+      <w:start w:val="1"/>
+      <w:numFmt w:val="bullet"/>
+      <w:lvlText w:val="o"/>
+      <w:lvlJc w:val="left"/>
+      <w:pPr>
+        <w:ind w:left="6480" w:hanging="360"/>
+      </w:pPr>
+      <w:rPr>
+        <w:rFonts w:ascii="Courier New" w:hAnsi="Courier New" w:cs="Courier New" w:hint="default"/>
+      </w:rPr>
+    </w:lvl>
+    <w:lvl w:ilvl="8" w:tplc="04090005" w:tentative="1">
+      <w:start w:val="1"/>
+      <w:numFmt w:val="bullet"/>
+      <w:lvlText w:val=""/>
+      <w:lvlJc w:val="left"/>
+      <w:pPr>
+        <w:ind w:left="7200" w:hanging="360"/>
+      </w:pPr>
+      <w:rPr>
+        <w:rFonts w:ascii="Wingdings" w:hAnsi="Wingdings" w:hint="default"/>
+      </w:rPr>
+    </w:lvl>
+  </w:abstractNum>
   <w:num w:numId="1">
     <w:abstractNumId w:val="0"/>
+  </w:num>
+  <w:num w:numId="2">
+    <w:abstractNumId w:val="1"/>
   </w:num>
 </w:numbering>
 </file>
@@ -24518,6 +28602,27 @@
       <w:spacing w:after="200" w:line="276" w:lineRule="auto"/>
     </w:pPr>
   </w:style>
+  <w:style w:type="paragraph" w:styleId="Heading1">
+    <w:name w:val="heading 1"/>
+    <w:basedOn w:val="Normal"/>
+    <w:next w:val="Normal"/>
+    <w:link w:val="Heading1Char"/>
+    <w:uiPriority w:val="9"/>
+    <w:qFormat/>
+    <w:rsid w:val="00E12E81"/>
+    <w:pPr>
+      <w:keepNext/>
+      <w:keepLines/>
+      <w:spacing w:before="240" w:after="0"/>
+      <w:outlineLvl w:val="0"/>
+    </w:pPr>
+    <w:rPr>
+      <w:rFonts w:asciiTheme="majorHAnsi" w:eastAsiaTheme="majorEastAsia" w:hAnsiTheme="majorHAnsi" w:cstheme="majorBidi"/>
+      <w:color w:val="2F5496" w:themeColor="accent1" w:themeShade="BF"/>
+      <w:sz w:val="32"/>
+      <w:szCs w:val="32"/>
+    </w:rPr>
+  </w:style>
   <w:style w:type="paragraph" w:styleId="Heading2">
     <w:name w:val="heading 2"/>
     <w:basedOn w:val="Normal"/>
@@ -24609,6 +28714,100 @@
     <w:pPr>
       <w:ind w:left="720"/>
       <w:contextualSpacing/>
+    </w:pPr>
+  </w:style>
+  <w:style w:type="paragraph" w:styleId="TOC1">
+    <w:name w:val="toc 1"/>
+    <w:basedOn w:val="Normal"/>
+    <w:next w:val="Normal"/>
+    <w:autoRedefine/>
+    <w:uiPriority w:val="39"/>
+    <w:unhideWhenUsed/>
+    <w:rsid w:val="00E12E81"/>
+    <w:pPr>
+      <w:tabs>
+        <w:tab w:val="left" w:pos="440"/>
+        <w:tab w:val="right" w:leader="dot" w:pos="9350"/>
+      </w:tabs>
+      <w:spacing w:after="0"/>
+      <w:jc w:val="both"/>
+    </w:pPr>
+    <w:rPr>
+      <w:rFonts w:ascii="Times New Roman" w:hAnsi="Times New Roman"/>
+      <w:b/>
+      <w:sz w:val="26"/>
+    </w:rPr>
+  </w:style>
+  <w:style w:type="paragraph" w:styleId="TOC2">
+    <w:name w:val="toc 2"/>
+    <w:basedOn w:val="Normal"/>
+    <w:next w:val="Normal"/>
+    <w:autoRedefine/>
+    <w:uiPriority w:val="39"/>
+    <w:unhideWhenUsed/>
+    <w:rsid w:val="00E12E81"/>
+    <w:pPr>
+      <w:spacing w:before="100" w:after="100"/>
+      <w:ind w:left="216"/>
+      <w:jc w:val="both"/>
+    </w:pPr>
+    <w:rPr>
+      <w:rFonts w:ascii="Times New Roman" w:hAnsi="Times New Roman"/>
+      <w:sz w:val="24"/>
+    </w:rPr>
+  </w:style>
+  <w:style w:type="character" w:styleId="Hyperlink">
+    <w:name w:val="Hyperlink"/>
+    <w:basedOn w:val="DefaultParagraphFont"/>
+    <w:uiPriority w:val="99"/>
+    <w:unhideWhenUsed/>
+    <w:rsid w:val="00E12E81"/>
+    <w:rPr>
+      <w:color w:val="0563C1" w:themeColor="hyperlink"/>
+      <w:u w:val="single"/>
+    </w:rPr>
+  </w:style>
+  <w:style w:type="character" w:customStyle="1" w:styleId="Heading1Char">
+    <w:name w:val="Heading 1 Char"/>
+    <w:basedOn w:val="DefaultParagraphFont"/>
+    <w:link w:val="Heading1"/>
+    <w:uiPriority w:val="9"/>
+    <w:rsid w:val="00E12E81"/>
+    <w:rPr>
+      <w:rFonts w:asciiTheme="majorHAnsi" w:eastAsiaTheme="majorEastAsia" w:hAnsiTheme="majorHAnsi" w:cstheme="majorBidi"/>
+      <w:color w:val="2F5496" w:themeColor="accent1" w:themeShade="BF"/>
+      <w:sz w:val="32"/>
+      <w:szCs w:val="32"/>
+    </w:rPr>
+  </w:style>
+  <w:style w:type="paragraph" w:styleId="TOCHeading">
+    <w:name w:val="TOC Heading"/>
+    <w:basedOn w:val="Heading1"/>
+    <w:next w:val="Normal"/>
+    <w:uiPriority w:val="39"/>
+    <w:unhideWhenUsed/>
+    <w:qFormat/>
+    <w:rsid w:val="00E12E81"/>
+    <w:pPr>
+      <w:spacing w:line="259" w:lineRule="auto"/>
+      <w:outlineLvl w:val="9"/>
+    </w:pPr>
+    <w:rPr>
+      <w:rFonts w:ascii="Times New Roman" w:hAnsi="Times New Roman"/>
+      <w:b/>
+    </w:rPr>
+  </w:style>
+  <w:style w:type="paragraph" w:styleId="TOC3">
+    <w:name w:val="toc 3"/>
+    <w:basedOn w:val="Normal"/>
+    <w:next w:val="Normal"/>
+    <w:autoRedefine/>
+    <w:uiPriority w:val="39"/>
+    <w:unhideWhenUsed/>
+    <w:rsid w:val="00E12E81"/>
+    <w:pPr>
+      <w:spacing w:after="100"/>
+      <w:ind w:left="440"/>
     </w:pPr>
   </w:style>
 </w:styles>
@@ -25045,4 +29244,16 @@
     </a:ext>
   </a:extLst>
 </a:theme>
+</file>
+
+<file path=customXml/item1.xml><?xml version="1.0" encoding="utf-8"?>
+<b:Sources xmlns:b="http://schemas.openxmlformats.org/officeDocument/2006/bibliography" xmlns="http://schemas.openxmlformats.org/officeDocument/2006/bibliography" SelectedStyle="\APASixthEditionOfficeOnline.xsl" StyleName="APA" Version="6"/>
+</file>
+
+<file path=customXml/itemProps1.xml><?xml version="1.0" encoding="utf-8"?>
+<ds:datastoreItem xmlns:ds="http://schemas.openxmlformats.org/officeDocument/2006/customXml" ds:itemID="{8C697C31-98CB-4A0E-8290-E788137115D3}">
+  <ds:schemaRefs>
+    <ds:schemaRef ds:uri="http://schemas.openxmlformats.org/officeDocument/2006/bibliography"/>
+  </ds:schemaRefs>
+</ds:datastoreItem>
 </file>
</xml_diff>